<commit_message>
Updated formatting and line breaks.
</commit_message>
<xml_diff>
--- a/de/Chapters/Allgemeine_Benutzungshinweise.docx
+++ b/de/Chapters/Allgemeine_Benutzungshinweise.docx
@@ -6,10 +6,13 @@
       <w:pPr>
         <w:pStyle w:val="berschrift1"/>
       </w:pPr>
-      <w:bookmarkStart w:id="0" w:name="_Toc364682599"/>
-      <w:bookmarkStart w:id="1" w:name="_Toc364684890"/>
-      <w:bookmarkStart w:id="2" w:name="_Ref364685961"/>
-      <w:bookmarkStart w:id="3" w:name="_Ref364685962"/>
+      <w:bookmarkStart w:id="0" w:name="_Ref364685962"/>
+      <w:bookmarkStart w:id="1" w:name="_Ref364685961"/>
+      <w:bookmarkStart w:id="2" w:name="_Toc364684890"/>
+      <w:bookmarkStart w:id="3" w:name="_Toc364682599"/>
+      <w:bookmarkStart w:id="4" w:name="_Toc367640953"/>
+      <w:bookmarkStart w:id="5" w:name="_GoBack"/>
+      <w:bookmarkEnd w:id="5"/>
       <w:r>
         <w:t>Allgemeine Benutzungshinweise</w:t>
       </w:r>
@@ -17,21 +20,30 @@
       <w:bookmarkEnd w:id="1"/>
       <w:bookmarkEnd w:id="2"/>
       <w:bookmarkEnd w:id="3"/>
+      <w:bookmarkEnd w:id="4"/>
     </w:p>
     <w:p>
       <w:r>
-        <w:t>Dieses Kapitel kann bei zukünftigen Weiterentwicklungen fortgeschrieben werden und dazu dienen „Best Practices“ für das komponentenbasierte Erstellen von Dokumente mit der Textverarbeitungssoftware „Microsoft Word“ zu definieren.</w:t>
+        <w:t>Dieses Kapitel kann bei zukünftigen Weiterentwicklungen fortgeschrieben werden und d</w:t>
+      </w:r>
+      <w:r>
+        <w:t>a</w:t>
+      </w:r>
+      <w:r>
+        <w:t>zu dienen „Best Practices“ für das komponentenbasierte Erstellen von Dokumente mit der Textverarbeitungssoftware „Microsoft Word“ zu definieren.</w:t>
       </w:r>
     </w:p>
     <w:p>
       <w:pPr>
         <w:pStyle w:val="berschrift2"/>
       </w:pPr>
-      <w:bookmarkStart w:id="4" w:name="_Toc364682601"/>
-      <w:bookmarkStart w:id="5" w:name="_Toc364684892"/>
+      <w:bookmarkStart w:id="6" w:name="_Toc367640954"/>
+      <w:bookmarkStart w:id="7" w:name="_Toc364682601"/>
+      <w:bookmarkStart w:id="8" w:name="_Toc364684892"/>
       <w:r>
         <w:t>Infrastruktur</w:t>
       </w:r>
+      <w:bookmarkEnd w:id="6"/>
     </w:p>
     <w:p>
       <w:pPr>
@@ -42,15 +54,7 @@
         </w:numPr>
       </w:pPr>
       <w:r>
-        <w:t>IS1: Es sollte eine Softwar</w:t>
-      </w:r>
-      <w:r>
-        <w:t>e zur Versionsverwaltung (z. B.</w:t>
-      </w:r>
-      <w:bookmarkStart w:id="6" w:name="_GoBack"/>
-      <w:bookmarkEnd w:id="6"/>
-      <w:r>
-        <w:t xml:space="preserve"> Git oder Subversion) eing</w:t>
+        <w:t>IS1: Es sollte eine Software zur Versionsverwaltung (z. B. Git oder Subversion) eing</w:t>
       </w:r>
       <w:r>
         <w:t>e</w:t>
@@ -69,11 +73,13 @@
       <w:pPr>
         <w:pStyle w:val="berschrift2"/>
       </w:pPr>
+      <w:bookmarkStart w:id="9" w:name="_Toc367640955"/>
       <w:r>
         <w:t>Namenskonventionen</w:t>
       </w:r>
-      <w:bookmarkEnd w:id="4"/>
-      <w:bookmarkEnd w:id="5"/>
+      <w:bookmarkEnd w:id="7"/>
+      <w:bookmarkEnd w:id="8"/>
+      <w:bookmarkEnd w:id="9"/>
     </w:p>
     <w:p>
       <w:pPr>
@@ -259,8 +265,8 @@
       </w:r>
     </w:p>
     <w:p>
-      <w:bookmarkStart w:id="7" w:name="_Toc364682603"/>
-      <w:bookmarkStart w:id="8" w:name="_Toc364684894"/>
+      <w:bookmarkStart w:id="10" w:name="_Toc364682603"/>
+      <w:bookmarkStart w:id="11" w:name="_Toc364684894"/>
       <w:r>
         <w:br w:type="page"/>
       </w:r>
@@ -269,16 +275,17 @@
       <w:pPr>
         <w:pStyle w:val="berschrift2"/>
       </w:pPr>
-      <w:bookmarkStart w:id="9" w:name="_Toc364682604"/>
-      <w:bookmarkStart w:id="10" w:name="_Toc364684895"/>
-      <w:bookmarkEnd w:id="7"/>
-      <w:bookmarkEnd w:id="8"/>
-      <w:r>
-        <w:lastRenderedPageBreak/>
+      <w:bookmarkStart w:id="12" w:name="_Toc364682604"/>
+      <w:bookmarkStart w:id="13" w:name="_Toc364684895"/>
+      <w:bookmarkStart w:id="14" w:name="_Toc367640956"/>
+      <w:bookmarkEnd w:id="10"/>
+      <w:bookmarkEnd w:id="11"/>
+      <w:r>
         <w:t>Bekannte Probleme</w:t>
       </w:r>
-      <w:bookmarkEnd w:id="9"/>
-      <w:bookmarkEnd w:id="10"/>
+      <w:bookmarkEnd w:id="12"/>
+      <w:bookmarkEnd w:id="13"/>
+      <w:bookmarkEnd w:id="14"/>
     </w:p>
     <w:p>
       <w:pPr>
@@ -344,19 +351,13 @@
           <w:numId w:val="3"/>
         </w:numPr>
       </w:pPr>
-      <w:bookmarkStart w:id="11" w:name="_Toc364682600"/>
-      <w:bookmarkStart w:id="12" w:name="_Toc364684891"/>
+      <w:bookmarkStart w:id="15" w:name="_Toc364682600"/>
+      <w:bookmarkStart w:id="16" w:name="_Toc364684891"/>
       <w:r>
         <w:t>KP2:</w:t>
       </w:r>
       <w:r>
-        <w:t xml:space="preserve"> Eine Referenz (siehe Kapitel</w:t>
-      </w:r>
-      <w:r>
-        <w:t xml:space="preserve"> 5.4</w:t>
-      </w:r>
-      <w:r>
-        <w:t>) kann nicht aufgelöst werden, falls die Quelld</w:t>
+        <w:t xml:space="preserve"> Eine Referenz (siehe Kapitel 5.4) kann nicht aufgelöst werden, falls die Quelld</w:t>
       </w:r>
       <w:r>
         <w:t>a</w:t>
@@ -445,7 +446,7 @@
         <w:t>Fehler! Kein gültiger Dateiname.</w:t>
       </w:r>
       <w:r>
-        <w:t xml:space="preserve">“ angezeigt. Der Inhalt von </w:t>
+        <w:t xml:space="preserve">“ angezeigt. Der Inhalt der Datei </w:t>
       </w:r>
       <w:r>
         <w:rPr>
@@ -454,25 +455,13 @@
         <w:t>1.docx</w:t>
       </w:r>
       <w:r>
-        <w:t xml:space="preserve"> wird in </w:t>
+        <w:t xml:space="preserve"> wird in der Datei </w:t>
       </w:r>
       <w:r>
         <w:rPr>
           <w:rStyle w:val="NurTextZchn"/>
         </w:rPr>
-        <w:t>Zie</w:t>
-      </w:r>
-      <w:r>
-        <w:rPr>
-          <w:rStyle w:val="NurTextZchn"/>
-        </w:rPr>
-        <w:t>l</w:t>
-      </w:r>
-      <w:r>
-        <w:rPr>
-          <w:rStyle w:val="NurTextZchn"/>
-        </w:rPr>
-        <w:t>dokument.docx</w:t>
+        <w:t>Zieldokument.docx</w:t>
       </w:r>
       <w:r>
         <w:t xml:space="preserve"> jedoch korrekt angezeigt.</w:t>
@@ -501,51 +490,33 @@
         <w:t>lastDirectoryPath</w:t>
       </w:r>
       <w:r>
-        <w:t>, die den absoluten Verzeichnispfad des Dokuments en</w:t>
-      </w:r>
-      <w:r>
-        <w:t>t</w:t>
-      </w:r>
-      <w:r>
-        <w:t>hält</w:t>
-      </w:r>
-      <w:r>
-        <w:t>.</w:t>
+        <w:t>, die den absoluten Verzeichnispfad des Dokuments enthält.</w:t>
       </w:r>
     </w:p>
     <w:p>
       <w:pPr>
         <w:pStyle w:val="Beschriftung"/>
       </w:pPr>
+      <w:bookmarkStart w:id="17" w:name="_Toc365385648"/>
       <w:r>
         <w:t xml:space="preserve">Tabelle </w:t>
       </w:r>
-      <w:r>
-        <w:fldChar w:fldCharType="begin"/>
-      </w:r>
-      <w:r>
-        <w:instrText xml:space="preserve"> SEQ Tabelle</w:instrText>
-      </w:r>
-      <w:r>
-        <w:instrText xml:space="preserve"> \r 4</w:instrText>
-      </w:r>
-      <w:r>
-        <w:instrText xml:space="preserve"> \* ARABIC </w:instrText>
-      </w:r>
-      <w:r>
-        <w:fldChar w:fldCharType="separate"/>
-      </w:r>
-      <w:r>
-        <w:rPr>
-          <w:noProof/>
-        </w:rPr>
-        <w:t>4</w:t>
-      </w:r>
-      <w:r>
-        <w:fldChar w:fldCharType="end"/>
-      </w:r>
-      <w:r>
-        <w:t xml:space="preserve">: Beispiele für die Werte der benutzerdefinierten Dokumenteigenschaft </w:t>
+      <w:fldSimple w:instr=" SEQ Tabelle \r 4 \* ARABIC ">
+        <w:r>
+          <w:rPr>
+            <w:noProof/>
+          </w:rPr>
+          <w:t>4</w:t>
+        </w:r>
+      </w:fldSimple>
+      <w:r>
+        <w:t>:</w:t>
+      </w:r>
+      <w:r>
+        <w:tab/>
+      </w:r>
+      <w:r>
+        <w:t xml:space="preserve">Beispiele für die Werte der benutzerdefinierten Dokumenteigenschaft </w:t>
       </w:r>
       <w:r>
         <w:rPr>
@@ -555,6 +526,7 @@
         </w:rPr>
         <w:t>_lastDirectoryPath</w:t>
       </w:r>
+      <w:bookmarkEnd w:id="17"/>
     </w:p>
     <w:tbl>
       <w:tblPr>
@@ -766,13 +738,7 @@
         <w:t>ö</w:t>
       </w:r>
       <w:r>
-        <w:t>sen. Ein Workaround besteht darin, dass Aktualisieren von Feldern innerhalb des ve</w:t>
-      </w:r>
-      <w:r>
-        <w:t>r</w:t>
-      </w:r>
-      <w:r>
-        <w:t xml:space="preserve">wendeten </w:t>
+        <w:t xml:space="preserve">sen. Ein Workaround besteht darin, dass Aktualisieren von Feldern innerhalb des verwendeten </w:t>
       </w:r>
       <w:r>
         <w:rPr>
@@ -796,13 +762,13 @@
         <w:t>!</w:t>
       </w:r>
       <w:r>
-        <w:t xml:space="preserve"> zu verhindern. Allerdings werden dann die Inhalte im Zieldokument erst dann aktualisiert, wenn die Felder im Quelld</w:t>
-      </w:r>
-      <w:r>
-        <w:t>o</w:t>
-      </w:r>
-      <w:r>
-        <w:t>kument aktualisiert wurden.</w:t>
+        <w:t xml:space="preserve"> zu verhindern. Allerdings we</w:t>
+      </w:r>
+      <w:r>
+        <w:t>r</w:t>
+      </w:r>
+      <w:r>
+        <w:t>den dann die Inhalte im Zieldokument erst dann aktualisiert, wenn die Felder im Quelldokument aktualisiert wurden.</w:t>
       </w:r>
     </w:p>
     <w:p>
@@ -855,10 +821,11 @@
       <w:pPr>
         <w:pStyle w:val="berschrift2"/>
       </w:pPr>
-      <w:r>
-        <w:lastRenderedPageBreak/>
+      <w:bookmarkStart w:id="18" w:name="_Toc367640957"/>
+      <w:r>
         <w:t>Felder</w:t>
       </w:r>
+      <w:bookmarkEnd w:id="18"/>
     </w:p>
     <w:p>
       <w:pPr>
@@ -1035,8 +1002,8 @@
       <w:r>
         <w:t>zwungen werden, falls das Add-In in der Lage ist Tastenkombinationen abzufangen.</w:t>
       </w:r>
-      <w:bookmarkEnd w:id="11"/>
-      <w:bookmarkEnd w:id="12"/>
+      <w:bookmarkEnd w:id="15"/>
+      <w:bookmarkEnd w:id="16"/>
     </w:p>
     <w:sectPr>
       <w:headerReference w:type="even" r:id="rId9"/>
@@ -1167,9 +1134,63 @@
 <file path=word/numbering.xml><?xml version="1.0" encoding="utf-8"?>
 <w:numbering xmlns:wpc="http://schemas.microsoft.com/office/word/2010/wordprocessingCanvas" xmlns:mc="http://schemas.openxmlformats.org/markup-compatibility/2006" xmlns:o="urn:schemas-microsoft-com:office:office" xmlns:r="http://schemas.openxmlformats.org/officeDocument/2006/relationships" xmlns:m="http://schemas.openxmlformats.org/officeDocument/2006/math" xmlns:v="urn:schemas-microsoft-com:vml" xmlns:wp14="http://schemas.microsoft.com/office/word/2010/wordprocessingDrawing" xmlns:wp="http://schemas.openxmlformats.org/drawingml/2006/wordprocessingDrawing" xmlns:w10="urn:schemas-microsoft-com:office:word" xmlns:w="http://schemas.openxmlformats.org/wordprocessingml/2006/main" xmlns:w14="http://schemas.microsoft.com/office/word/2010/wordml" xmlns:wpg="http://schemas.microsoft.com/office/word/2010/wordprocessingGroup" xmlns:wpi="http://schemas.microsoft.com/office/word/2010/wordprocessingInk" xmlns:wne="http://schemas.microsoft.com/office/word/2006/wordml" xmlns:wps="http://schemas.microsoft.com/office/word/2010/wordprocessingShape" mc:Ignorable="w14 wp14">
   <w:abstractNum w:abstractNumId="0">
+    <w:nsid w:val="FFFFFF7C"/>
+    <w:multiLevelType w:val="singleLevel"/>
+    <w:tmpl w:val="158052BC"/>
+    <w:lvl w:ilvl="0">
+      <w:start w:val="1"/>
+      <w:numFmt w:val="decimal"/>
+      <w:pStyle w:val="Listennummer5"/>
+      <w:lvlText w:val="%1."/>
+      <w:lvlJc w:val="left"/>
+      <w:pPr>
+        <w:tabs>
+          <w:tab w:val="num" w:pos="1492"/>
+        </w:tabs>
+        <w:ind w:left="1492" w:hanging="360"/>
+      </w:pPr>
+    </w:lvl>
+  </w:abstractNum>
+  <w:abstractNum w:abstractNumId="1">
+    <w:nsid w:val="FFFFFF7D"/>
+    <w:multiLevelType w:val="singleLevel"/>
+    <w:tmpl w:val="20AE3414"/>
+    <w:lvl w:ilvl="0">
+      <w:start w:val="1"/>
+      <w:numFmt w:val="decimal"/>
+      <w:pStyle w:val="Listennummer4"/>
+      <w:lvlText w:val="%1."/>
+      <w:lvlJc w:val="left"/>
+      <w:pPr>
+        <w:tabs>
+          <w:tab w:val="num" w:pos="1209"/>
+        </w:tabs>
+        <w:ind w:left="1209" w:hanging="360"/>
+      </w:pPr>
+    </w:lvl>
+  </w:abstractNum>
+  <w:abstractNum w:abstractNumId="2">
+    <w:nsid w:val="FFFFFF7F"/>
+    <w:multiLevelType w:val="singleLevel"/>
+    <w:tmpl w:val="122A3D16"/>
+    <w:lvl w:ilvl="0">
+      <w:start w:val="1"/>
+      <w:numFmt w:val="decimal"/>
+      <w:pStyle w:val="Listennummer2"/>
+      <w:lvlText w:val="%1."/>
+      <w:lvlJc w:val="left"/>
+      <w:pPr>
+        <w:tabs>
+          <w:tab w:val="num" w:pos="643"/>
+        </w:tabs>
+        <w:ind w:left="643" w:hanging="360"/>
+      </w:pPr>
+    </w:lvl>
+  </w:abstractNum>
+  <w:abstractNum w:abstractNumId="3">
     <w:nsid w:val="033E0637"/>
     <w:multiLevelType w:val="multilevel"/>
-    <w:tmpl w:val="56B842A4"/>
+    <w:tmpl w:val="BBCABD10"/>
     <w:lvl w:ilvl="0">
       <w:start w:val="1"/>
       <w:numFmt w:val="decimal"/>
@@ -1199,6 +1220,53 @@
       <w:pPr>
         <w:ind w:left="720" w:hanging="720"/>
       </w:pPr>
+      <w:rPr>
+        <w:b/>
+        <w:bCs w:val="0"/>
+        <w:i w:val="0"/>
+        <w:iCs w:val="0"/>
+        <w:caps w:val="0"/>
+        <w:smallCaps w:val="0"/>
+        <w:strike w:val="0"/>
+        <w:dstrike w:val="0"/>
+        <w:outline w:val="0"/>
+        <w:shadow w:val="0"/>
+        <w:emboss w:val="0"/>
+        <w:imprint w:val="0"/>
+        <w:vanish w:val="0"/>
+        <w:spacing w:val="0"/>
+        <w:kern w:val="0"/>
+        <w:position w:val="0"/>
+        <w:u w:val="none"/>
+        <w:effect w:val="none"/>
+        <w:vertAlign w:val="baseline"/>
+        <w:em w:val="none"/>
+        <w:specVanish w:val="0"/>
+        <w14:glow w14:rad="0">
+          <w14:srgbClr w14:val="000000"/>
+        </w14:glow>
+        <w14:shadow w14:blurRad="0" w14:dist="0" w14:dir="0" w14:sx="0" w14:sy="0" w14:kx="0" w14:ky="0" w14:algn="none">
+          <w14:srgbClr w14:val="000000"/>
+        </w14:shadow>
+        <w14:reflection w14:blurRad="0" w14:stA="0" w14:stPos="0" w14:endA="0" w14:endPos="0" w14:dist="0" w14:dir="0" w14:fadeDir="0" w14:sx="0" w14:sy="0" w14:kx="0" w14:ky="0" w14:algn="none"/>
+        <w14:textOutline w14:w="0" w14:cap="rnd" w14:cmpd="sng" w14:algn="ctr">
+          <w14:noFill/>
+          <w14:prstDash w14:val="solid"/>
+          <w14:bevel/>
+        </w14:textOutline>
+        <w14:scene3d>
+          <w14:camera w14:prst="orthographicFront"/>
+          <w14:lightRig w14:rig="threePt" w14:dir="t">
+            <w14:rot w14:lat="0" w14:lon="0" w14:rev="0"/>
+          </w14:lightRig>
+        </w14:scene3d>
+        <w14:props3d w14:extrusionH="0" w14:contourW="0" w14:prstMaterial="none"/>
+        <w14:ligatures w14:val="none"/>
+        <w14:numForm w14:val="default"/>
+        <w14:numSpacing w14:val="default"/>
+        <w14:stylisticSets/>
+        <w14:cntxtAlts w14:val="0"/>
+      </w:rPr>
     </w:lvl>
     <w:lvl w:ilvl="3">
       <w:start w:val="1"/>
@@ -1261,7 +1329,122 @@
       </w:pPr>
     </w:lvl>
   </w:abstractNum>
-  <w:abstractNum w:abstractNumId="1">
+  <w:abstractNum w:abstractNumId="4">
+    <w:nsid w:val="05D97F2F"/>
+    <w:multiLevelType w:val="multilevel"/>
+    <w:tmpl w:val="F4309E0C"/>
+    <w:styleLink w:val="Anhangberschriften-Gliederung"/>
+    <w:lvl w:ilvl="0">
+      <w:start w:val="1"/>
+      <w:numFmt w:val="upperLetter"/>
+      <w:lvlText w:val="Anhang %1"/>
+      <w:lvlJc w:val="left"/>
+      <w:pPr>
+        <w:ind w:left="1440" w:hanging="1440"/>
+      </w:pPr>
+      <w:rPr>
+        <w:rFonts w:hint="default"/>
+      </w:rPr>
+    </w:lvl>
+    <w:lvl w:ilvl="1">
+      <w:start w:val="1"/>
+      <w:numFmt w:val="decimal"/>
+      <w:pStyle w:val="berschrift2Anhang"/>
+      <w:lvlText w:val="%1.%2"/>
+      <w:lvlJc w:val="left"/>
+      <w:pPr>
+        <w:ind w:left="720" w:hanging="720"/>
+      </w:pPr>
+      <w:rPr>
+        <w:rFonts w:hint="default"/>
+      </w:rPr>
+    </w:lvl>
+    <w:lvl w:ilvl="2">
+      <w:start w:val="1"/>
+      <w:numFmt w:val="decimal"/>
+      <w:lvlText w:val="%1.%2.%3"/>
+      <w:lvlJc w:val="left"/>
+      <w:pPr>
+        <w:ind w:left="1440" w:hanging="1440"/>
+      </w:pPr>
+      <w:rPr>
+        <w:rFonts w:hint="default"/>
+      </w:rPr>
+    </w:lvl>
+    <w:lvl w:ilvl="3">
+      <w:start w:val="1"/>
+      <w:numFmt w:val="decimal"/>
+      <w:lvlText w:val="%4."/>
+      <w:lvlJc w:val="left"/>
+      <w:pPr>
+        <w:ind w:left="1440" w:hanging="1440"/>
+      </w:pPr>
+      <w:rPr>
+        <w:rFonts w:hint="default"/>
+      </w:rPr>
+    </w:lvl>
+    <w:lvl w:ilvl="4">
+      <w:start w:val="1"/>
+      <w:numFmt w:val="lowerLetter"/>
+      <w:lvlText w:val="%5."/>
+      <w:lvlJc w:val="left"/>
+      <w:pPr>
+        <w:ind w:left="1440" w:hanging="1440"/>
+      </w:pPr>
+      <w:rPr>
+        <w:rFonts w:hint="default"/>
+      </w:rPr>
+    </w:lvl>
+    <w:lvl w:ilvl="5">
+      <w:start w:val="1"/>
+      <w:numFmt w:val="lowerRoman"/>
+      <w:lvlText w:val="%6."/>
+      <w:lvlJc w:val="left"/>
+      <w:pPr>
+        <w:ind w:left="1440" w:hanging="1440"/>
+      </w:pPr>
+      <w:rPr>
+        <w:rFonts w:hint="default"/>
+      </w:rPr>
+    </w:lvl>
+    <w:lvl w:ilvl="6">
+      <w:start w:val="1"/>
+      <w:numFmt w:val="decimal"/>
+      <w:lvlText w:val="%7."/>
+      <w:lvlJc w:val="left"/>
+      <w:pPr>
+        <w:ind w:left="1440" w:hanging="1440"/>
+      </w:pPr>
+      <w:rPr>
+        <w:rFonts w:hint="default"/>
+      </w:rPr>
+    </w:lvl>
+    <w:lvl w:ilvl="7">
+      <w:start w:val="1"/>
+      <w:numFmt w:val="lowerLetter"/>
+      <w:lvlText w:val="%8."/>
+      <w:lvlJc w:val="left"/>
+      <w:pPr>
+        <w:ind w:left="1440" w:hanging="1440"/>
+      </w:pPr>
+      <w:rPr>
+        <w:rFonts w:hint="default"/>
+      </w:rPr>
+    </w:lvl>
+    <w:lvl w:ilvl="8">
+      <w:start w:val="1"/>
+      <w:numFmt w:val="lowerRoman"/>
+      <w:lvlText w:val="%9."/>
+      <w:lvlJc w:val="right"/>
+      <w:pPr>
+        <w:ind w:left="1440" w:hanging="1440"/>
+      </w:pPr>
+      <w:rPr>
+        <w:rFonts w:hint="default"/>
+      </w:rPr>
+    </w:lvl>
+  </w:abstractNum>
+  <w:abstractNum w:abstractNumId="5">
     <w:nsid w:val="2D1959F7"/>
     <w:multiLevelType w:val="hybridMultilevel"/>
     <w:tmpl w:val="E2FEE2D0"/>
@@ -1374,7 +1557,13 @@
       </w:rPr>
     </w:lvl>
   </w:abstractNum>
-  <w:abstractNum w:abstractNumId="2">
+  <w:abstractNum w:abstractNumId="6">
+    <w:nsid w:val="5F33690B"/>
+    <w:multiLevelType w:val="multilevel"/>
+    <w:tmpl w:val="F4309E0C"/>
+    <w:numStyleLink w:val="Anhangberschriften-Gliederung"/>
+  </w:abstractNum>
+  <w:abstractNum w:abstractNumId="7">
     <w:nsid w:val="64C064A3"/>
     <w:multiLevelType w:val="hybridMultilevel"/>
     <w:tmpl w:val="E8DE1F76"/>
@@ -1487,7 +1676,7 @@
       </w:rPr>
     </w:lvl>
   </w:abstractNum>
-  <w:abstractNum w:abstractNumId="3">
+  <w:abstractNum w:abstractNumId="8">
     <w:nsid w:val="659A1470"/>
     <w:multiLevelType w:val="hybridMultilevel"/>
     <w:tmpl w:val="F86034A2"/>
@@ -1576,7 +1765,7 @@
       </w:pPr>
     </w:lvl>
   </w:abstractNum>
-  <w:abstractNum w:abstractNumId="4">
+  <w:abstractNum w:abstractNumId="9">
     <w:nsid w:val="666739AE"/>
     <w:multiLevelType w:val="hybridMultilevel"/>
     <w:tmpl w:val="090432AA"/>
@@ -1689,7 +1878,7 @@
       </w:rPr>
     </w:lvl>
   </w:abstractNum>
-  <w:abstractNum w:abstractNumId="5">
+  <w:abstractNum w:abstractNumId="10">
     <w:nsid w:val="682A6763"/>
     <w:multiLevelType w:val="hybridMultilevel"/>
     <w:tmpl w:val="4162AB52"/>
@@ -1803,22 +1992,22 @@
     </w:lvl>
   </w:abstractNum>
   <w:num w:numId="1">
-    <w:abstractNumId w:val="1"/>
+    <w:abstractNumId w:val="5"/>
   </w:num>
   <w:num w:numId="2">
-    <w:abstractNumId w:val="5"/>
+    <w:abstractNumId w:val="10"/>
   </w:num>
   <w:num w:numId="3">
-    <w:abstractNumId w:val="2"/>
+    <w:abstractNumId w:val="7"/>
   </w:num>
   <w:num w:numId="4">
-    <w:abstractNumId w:val="3"/>
+    <w:abstractNumId w:val="8"/>
   </w:num>
   <w:num w:numId="5">
-    <w:abstractNumId w:val="4"/>
+    <w:abstractNumId w:val="9"/>
   </w:num>
   <w:num w:numId="6">
-    <w:abstractNumId w:val="0"/>
+    <w:abstractNumId w:val="3"/>
     <w:lvlOverride w:ilvl="0">
       <w:startOverride w:val="1"/>
     </w:lvlOverride>
@@ -1847,7 +2036,22 @@
       <w:startOverride w:val="1"/>
     </w:lvlOverride>
   </w:num>
-  <w:numIdMacAtCleanup w:val="6"/>
+  <w:num w:numId="7">
+    <w:abstractNumId w:val="2"/>
+  </w:num>
+  <w:num w:numId="8">
+    <w:abstractNumId w:val="1"/>
+  </w:num>
+  <w:num w:numId="9">
+    <w:abstractNumId w:val="0"/>
+  </w:num>
+  <w:num w:numId="10">
+    <w:abstractNumId w:val="4"/>
+  </w:num>
+  <w:num w:numId="11">
+    <w:abstractNumId w:val="6"/>
+  </w:num>
+  <w:numIdMacAtCleanup w:val="11"/>
 </w:numbering>
 </file>
 
@@ -1879,9 +2083,9 @@
     <w:lsdException w:name="heading 7" w:uiPriority="9" w:qFormat="1"/>
     <w:lsdException w:name="heading 8" w:uiPriority="9" w:qFormat="1"/>
     <w:lsdException w:name="heading 9" w:uiPriority="9" w:qFormat="1"/>
-    <w:lsdException w:name="toc 1" w:uiPriority="39"/>
-    <w:lsdException w:name="toc 2" w:uiPriority="39"/>
-    <w:lsdException w:name="toc 3" w:uiPriority="39"/>
+    <w:lsdException w:name="toc 1" w:uiPriority="39" w:qFormat="1"/>
+    <w:lsdException w:name="toc 2" w:uiPriority="39" w:qFormat="1"/>
+    <w:lsdException w:name="toc 3" w:uiPriority="39" w:qFormat="1"/>
     <w:lsdException w:name="toc 4" w:uiPriority="39"/>
     <w:lsdException w:name="toc 5" w:uiPriority="39"/>
     <w:lsdException w:name="toc 6" w:uiPriority="39"/>
@@ -2010,12 +2214,11 @@
   <w:style w:type="paragraph" w:default="1" w:styleId="Standard">
     <w:name w:val="Normal"/>
     <w:qFormat/>
-    <w:rsid w:val="00E52175"/>
+    <w:rsid w:val="002B0D70"/>
     <w:pPr>
       <w:jc w:val="both"/>
     </w:pPr>
     <w:rPr>
-      <w:rFonts w:ascii="Times New Roman" w:hAnsi="Times New Roman"/>
       <w:sz w:val="24"/>
     </w:rPr>
   </w:style>
@@ -2026,7 +2229,7 @@
     <w:link w:val="berschrift1Zchn"/>
     <w:uiPriority w:val="9"/>
     <w:qFormat/>
-    <w:rsid w:val="00E52175"/>
+    <w:rsid w:val="002B0D70"/>
     <w:pPr>
       <w:keepNext/>
       <w:keepLines/>
@@ -2041,9 +2244,10 @@
       <w:outlineLvl w:val="0"/>
     </w:pPr>
     <w:rPr>
-      <w:rFonts w:ascii="Arial" w:eastAsiaTheme="majorEastAsia" w:hAnsi="Arial" w:cstheme="majorBidi"/>
+      <w:rFonts w:asciiTheme="majorHAnsi" w:eastAsiaTheme="majorEastAsia" w:hAnsiTheme="majorHAnsi" w:cstheme="majorBidi"/>
       <w:b/>
       <w:bCs/>
+      <w:color w:val="365F91" w:themeColor="accent1" w:themeShade="BF"/>
       <w:sz w:val="26"/>
       <w:szCs w:val="28"/>
     </w:rPr>
@@ -2056,7 +2260,7 @@
     <w:uiPriority w:val="9"/>
     <w:unhideWhenUsed/>
     <w:qFormat/>
-    <w:rsid w:val="00E52175"/>
+    <w:rsid w:val="002B0D70"/>
     <w:pPr>
       <w:keepNext/>
       <w:keepLines/>
@@ -2071,9 +2275,10 @@
       <w:outlineLvl w:val="1"/>
     </w:pPr>
     <w:rPr>
-      <w:rFonts w:ascii="Arial" w:eastAsiaTheme="majorEastAsia" w:hAnsi="Arial" w:cstheme="majorBidi"/>
+      <w:rFonts w:asciiTheme="majorHAnsi" w:eastAsiaTheme="majorEastAsia" w:hAnsiTheme="majorHAnsi" w:cstheme="majorBidi"/>
       <w:b/>
       <w:bCs/>
+      <w:color w:val="4F81BD" w:themeColor="accent1"/>
       <w:szCs w:val="26"/>
     </w:rPr>
   </w:style>
@@ -2085,7 +2290,7 @@
     <w:uiPriority w:val="9"/>
     <w:unhideWhenUsed/>
     <w:qFormat/>
-    <w:rsid w:val="00E52175"/>
+    <w:rsid w:val="002B0D70"/>
     <w:pPr>
       <w:keepNext/>
       <w:keepLines/>
@@ -2099,9 +2304,10 @@
       <w:outlineLvl w:val="2"/>
     </w:pPr>
     <w:rPr>
-      <w:rFonts w:ascii="Arial" w:eastAsiaTheme="majorEastAsia" w:hAnsi="Arial" w:cstheme="majorBidi"/>
+      <w:rFonts w:asciiTheme="majorHAnsi" w:eastAsiaTheme="majorEastAsia" w:hAnsiTheme="majorHAnsi" w:cstheme="majorBidi"/>
       <w:b/>
       <w:bCs/>
+      <w:color w:val="4F81BD" w:themeColor="accent1"/>
     </w:rPr>
   </w:style>
   <w:style w:type="paragraph" w:styleId="berschrift4">
@@ -2112,7 +2318,7 @@
     <w:uiPriority w:val="9"/>
     <w:unhideWhenUsed/>
     <w:qFormat/>
-    <w:rsid w:val="00E52175"/>
+    <w:rsid w:val="002B0D70"/>
     <w:pPr>
       <w:keepNext/>
       <w:keepLines/>
@@ -2127,10 +2333,11 @@
       <w:outlineLvl w:val="3"/>
     </w:pPr>
     <w:rPr>
-      <w:rFonts w:ascii="Arial" w:eastAsiaTheme="majorEastAsia" w:hAnsi="Arial" w:cstheme="majorBidi"/>
+      <w:rFonts w:asciiTheme="majorHAnsi" w:eastAsiaTheme="majorEastAsia" w:hAnsiTheme="majorHAnsi" w:cstheme="majorBidi"/>
       <w:b/>
       <w:bCs/>
       <w:iCs/>
+      <w:color w:val="4F81BD" w:themeColor="accent1"/>
     </w:rPr>
   </w:style>
   <w:style w:type="paragraph" w:styleId="berschrift5">
@@ -2140,7 +2347,8 @@
     <w:link w:val="berschrift5Zchn"/>
     <w:uiPriority w:val="9"/>
     <w:unhideWhenUsed/>
-    <w:rsid w:val="00E52175"/>
+    <w:qFormat/>
+    <w:rsid w:val="002B0D70"/>
     <w:pPr>
       <w:keepNext/>
       <w:keepLines/>
@@ -2155,8 +2363,9 @@
       <w:outlineLvl w:val="4"/>
     </w:pPr>
     <w:rPr>
-      <w:rFonts w:ascii="Arial" w:eastAsiaTheme="majorEastAsia" w:hAnsi="Arial" w:cstheme="majorBidi"/>
+      <w:rFonts w:asciiTheme="majorHAnsi" w:eastAsiaTheme="majorEastAsia" w:hAnsiTheme="majorHAnsi" w:cstheme="majorBidi"/>
       <w:b/>
+      <w:color w:val="243F60" w:themeColor="accent1" w:themeShade="7F"/>
     </w:rPr>
   </w:style>
   <w:style w:type="paragraph" w:styleId="berschrift6">
@@ -2167,7 +2376,8 @@
     <w:uiPriority w:val="9"/>
     <w:semiHidden/>
     <w:unhideWhenUsed/>
-    <w:rsid w:val="00E52175"/>
+    <w:qFormat/>
+    <w:rsid w:val="002B0D70"/>
     <w:pPr>
       <w:keepNext/>
       <w:keepLines/>
@@ -2176,6 +2386,7 @@
         <w:numId w:val="6"/>
       </w:numPr>
       <w:spacing w:before="200" w:after="0"/>
+      <w:jc w:val="left"/>
       <w:outlineLvl w:val="5"/>
     </w:pPr>
     <w:rPr>
@@ -2193,7 +2404,8 @@
     <w:uiPriority w:val="9"/>
     <w:semiHidden/>
     <w:unhideWhenUsed/>
-    <w:rsid w:val="00E52175"/>
+    <w:qFormat/>
+    <w:rsid w:val="002B0D70"/>
     <w:pPr>
       <w:keepNext/>
       <w:keepLines/>
@@ -2202,6 +2414,7 @@
         <w:numId w:val="6"/>
       </w:numPr>
       <w:spacing w:before="200" w:after="0"/>
+      <w:jc w:val="left"/>
       <w:outlineLvl w:val="6"/>
     </w:pPr>
     <w:rPr>
@@ -2219,7 +2432,8 @@
     <w:uiPriority w:val="9"/>
     <w:semiHidden/>
     <w:unhideWhenUsed/>
-    <w:rsid w:val="00E52175"/>
+    <w:qFormat/>
+    <w:rsid w:val="002B0D70"/>
     <w:pPr>
       <w:keepNext/>
       <w:keepLines/>
@@ -2228,6 +2442,7 @@
         <w:numId w:val="6"/>
       </w:numPr>
       <w:spacing w:before="200" w:after="0"/>
+      <w:jc w:val="left"/>
       <w:outlineLvl w:val="7"/>
     </w:pPr>
     <w:rPr>
@@ -2245,7 +2460,8 @@
     <w:uiPriority w:val="9"/>
     <w:semiHidden/>
     <w:unhideWhenUsed/>
-    <w:rsid w:val="00E52175"/>
+    <w:qFormat/>
+    <w:rsid w:val="002B0D70"/>
     <w:pPr>
       <w:keepNext/>
       <w:keepLines/>
@@ -2254,6 +2470,7 @@
         <w:numId w:val="6"/>
       </w:numPr>
       <w:spacing w:before="200" w:after="0"/>
+      <w:jc w:val="left"/>
       <w:outlineLvl w:val="8"/>
     </w:pPr>
     <w:rPr>
@@ -2270,7 +2487,7 @@
     <w:uiPriority w:val="1"/>
     <w:semiHidden/>
     <w:unhideWhenUsed/>
-    <w:rsid w:val="00E52175"/>
+    <w:rsid w:val="002B0D70"/>
   </w:style>
   <w:style w:type="table" w:default="1" w:styleId="NormaleTabelle">
     <w:name w:val="Normal Table"/>
@@ -2292,18 +2509,19 @@
     <w:uiPriority w:val="99"/>
     <w:semiHidden/>
     <w:unhideWhenUsed/>
-    <w:rsid w:val="00E52175"/>
+    <w:rsid w:val="002B0D70"/>
   </w:style>
   <w:style w:type="character" w:customStyle="1" w:styleId="berschrift2Zchn">
     <w:name w:val="Überschrift 2 Zchn"/>
     <w:basedOn w:val="Absatz-Standardschriftart"/>
     <w:link w:val="berschrift2"/>
     <w:uiPriority w:val="9"/>
-    <w:rsid w:val="00E52175"/>
-    <w:rPr>
-      <w:rFonts w:ascii="Arial" w:eastAsiaTheme="majorEastAsia" w:hAnsi="Arial" w:cstheme="majorBidi"/>
+    <w:rsid w:val="002B0D70"/>
+    <w:rPr>
+      <w:rFonts w:asciiTheme="majorHAnsi" w:eastAsiaTheme="majorEastAsia" w:hAnsiTheme="majorHAnsi" w:cstheme="majorBidi"/>
       <w:b/>
       <w:bCs/>
+      <w:color w:val="4F81BD" w:themeColor="accent1"/>
       <w:sz w:val="24"/>
       <w:szCs w:val="26"/>
     </w:rPr>
@@ -2312,7 +2530,7 @@
     <w:name w:val="Table Grid"/>
     <w:basedOn w:val="NormaleTabelle"/>
     <w:uiPriority w:val="59"/>
-    <w:rsid w:val="00E52175"/>
+    <w:rsid w:val="002B0D70"/>
     <w:pPr>
       <w:spacing w:after="0" w:line="240" w:lineRule="auto"/>
     </w:pPr>
@@ -2341,14 +2559,19 @@
     <w:uiPriority w:val="35"/>
     <w:unhideWhenUsed/>
     <w:qFormat/>
-    <w:rsid w:val="00E52175"/>
-    <w:pPr>
+    <w:rsid w:val="002B0D70"/>
+    <w:pPr>
+      <w:tabs>
+        <w:tab w:val="left" w:pos="1418"/>
+      </w:tabs>
       <w:spacing w:line="240" w:lineRule="auto"/>
-      <w:jc w:val="center"/>
+      <w:ind w:left="1418" w:hanging="1418"/>
+      <w:jc w:val="left"/>
     </w:pPr>
     <w:rPr>
       <w:b/>
       <w:bCs/>
+      <w:color w:val="4F81BD" w:themeColor="accent1"/>
       <w:sz w:val="18"/>
       <w:szCs w:val="18"/>
     </w:rPr>
@@ -2358,11 +2581,12 @@
     <w:basedOn w:val="Absatz-Standardschriftart"/>
     <w:link w:val="berschrift1"/>
     <w:uiPriority w:val="9"/>
-    <w:rsid w:val="00E52175"/>
-    <w:rPr>
-      <w:rFonts w:ascii="Arial" w:eastAsiaTheme="majorEastAsia" w:hAnsi="Arial" w:cstheme="majorBidi"/>
+    <w:rsid w:val="002B0D70"/>
+    <w:rPr>
+      <w:rFonts w:asciiTheme="majorHAnsi" w:eastAsiaTheme="majorEastAsia" w:hAnsiTheme="majorHAnsi" w:cstheme="majorBidi"/>
       <w:b/>
       <w:bCs/>
+      <w:color w:val="365F91" w:themeColor="accent1" w:themeShade="BF"/>
       <w:sz w:val="26"/>
       <w:szCs w:val="28"/>
     </w:rPr>
@@ -2372,11 +2596,12 @@
     <w:basedOn w:val="Absatz-Standardschriftart"/>
     <w:link w:val="berschrift3"/>
     <w:uiPriority w:val="9"/>
-    <w:rsid w:val="00E52175"/>
-    <w:rPr>
-      <w:rFonts w:ascii="Arial" w:eastAsiaTheme="majorEastAsia" w:hAnsi="Arial" w:cstheme="majorBidi"/>
+    <w:rsid w:val="002B0D70"/>
+    <w:rPr>
+      <w:rFonts w:asciiTheme="majorHAnsi" w:eastAsiaTheme="majorEastAsia" w:hAnsiTheme="majorHAnsi" w:cstheme="majorBidi"/>
       <w:b/>
       <w:bCs/>
+      <w:color w:val="4F81BD" w:themeColor="accent1"/>
       <w:sz w:val="24"/>
     </w:rPr>
   </w:style>
@@ -2385,12 +2610,13 @@
     <w:basedOn w:val="Absatz-Standardschriftart"/>
     <w:link w:val="berschrift4"/>
     <w:uiPriority w:val="9"/>
-    <w:rsid w:val="00E52175"/>
-    <w:rPr>
-      <w:rFonts w:ascii="Arial" w:eastAsiaTheme="majorEastAsia" w:hAnsi="Arial" w:cstheme="majorBidi"/>
+    <w:rsid w:val="002B0D70"/>
+    <w:rPr>
+      <w:rFonts w:asciiTheme="majorHAnsi" w:eastAsiaTheme="majorEastAsia" w:hAnsiTheme="majorHAnsi" w:cstheme="majorBidi"/>
       <w:b/>
       <w:bCs/>
       <w:iCs/>
+      <w:color w:val="4F81BD" w:themeColor="accent1"/>
       <w:sz w:val="24"/>
     </w:rPr>
   </w:style>
@@ -2399,10 +2625,11 @@
     <w:basedOn w:val="Absatz-Standardschriftart"/>
     <w:link w:val="berschrift5"/>
     <w:uiPriority w:val="9"/>
-    <w:rsid w:val="00E52175"/>
-    <w:rPr>
-      <w:rFonts w:ascii="Arial" w:eastAsiaTheme="majorEastAsia" w:hAnsi="Arial" w:cstheme="majorBidi"/>
+    <w:rsid w:val="002B0D70"/>
+    <w:rPr>
+      <w:rFonts w:asciiTheme="majorHAnsi" w:eastAsiaTheme="majorEastAsia" w:hAnsiTheme="majorHAnsi" w:cstheme="majorBidi"/>
       <w:b/>
+      <w:color w:val="243F60" w:themeColor="accent1" w:themeShade="7F"/>
       <w:sz w:val="24"/>
     </w:rPr>
   </w:style>
@@ -2412,7 +2639,7 @@
     <w:link w:val="berschrift6"/>
     <w:uiPriority w:val="9"/>
     <w:semiHidden/>
-    <w:rsid w:val="00E52175"/>
+    <w:rsid w:val="002B0D70"/>
     <w:rPr>
       <w:rFonts w:asciiTheme="majorHAnsi" w:eastAsiaTheme="majorEastAsia" w:hAnsiTheme="majorHAnsi" w:cstheme="majorBidi"/>
       <w:i/>
@@ -2427,7 +2654,7 @@
     <w:link w:val="berschrift7"/>
     <w:uiPriority w:val="9"/>
     <w:semiHidden/>
-    <w:rsid w:val="00E52175"/>
+    <w:rsid w:val="002B0D70"/>
     <w:rPr>
       <w:rFonts w:asciiTheme="majorHAnsi" w:eastAsiaTheme="majorEastAsia" w:hAnsiTheme="majorHAnsi" w:cstheme="majorBidi"/>
       <w:i/>
@@ -2442,7 +2669,7 @@
     <w:link w:val="berschrift8"/>
     <w:uiPriority w:val="9"/>
     <w:semiHidden/>
-    <w:rsid w:val="00E52175"/>
+    <w:rsid w:val="002B0D70"/>
     <w:rPr>
       <w:rFonts w:asciiTheme="majorHAnsi" w:eastAsiaTheme="majorEastAsia" w:hAnsiTheme="majorHAnsi" w:cstheme="majorBidi"/>
       <w:color w:val="404040" w:themeColor="text1" w:themeTint="BF"/>
@@ -2456,7 +2683,7 @@
     <w:link w:val="berschrift9"/>
     <w:uiPriority w:val="9"/>
     <w:semiHidden/>
-    <w:rsid w:val="00E52175"/>
+    <w:rsid w:val="002B0D70"/>
     <w:rPr>
       <w:rFonts w:asciiTheme="majorHAnsi" w:eastAsiaTheme="majorEastAsia" w:hAnsiTheme="majorHAnsi" w:cstheme="majorBidi"/>
       <w:i/>
@@ -2478,7 +2705,8 @@
     <w:name w:val="List Paragraph"/>
     <w:basedOn w:val="Standard"/>
     <w:uiPriority w:val="34"/>
-    <w:rsid w:val="00E52175"/>
+    <w:qFormat/>
+    <w:rsid w:val="002B0D70"/>
     <w:pPr>
       <w:ind w:left="720"/>
       <w:contextualSpacing/>
@@ -2489,7 +2717,7 @@
     <w:basedOn w:val="Absatz-Standardschriftart"/>
     <w:uiPriority w:val="99"/>
     <w:semiHidden/>
-    <w:rsid w:val="00E52175"/>
+    <w:rsid w:val="002B0D70"/>
     <w:rPr>
       <w:color w:val="808080"/>
     </w:rPr>
@@ -2501,7 +2729,7 @@
     <w:uiPriority w:val="99"/>
     <w:semiHidden/>
     <w:unhideWhenUsed/>
-    <w:rsid w:val="00E52175"/>
+    <w:rsid w:val="002B0D70"/>
     <w:pPr>
       <w:spacing w:after="0" w:line="240" w:lineRule="auto"/>
     </w:pPr>
@@ -2517,7 +2745,7 @@
     <w:link w:val="Sprechblasentext"/>
     <w:uiPriority w:val="99"/>
     <w:semiHidden/>
-    <w:rsid w:val="00E52175"/>
+    <w:rsid w:val="002B0D70"/>
     <w:rPr>
       <w:rFonts w:ascii="Tahoma" w:hAnsi="Tahoma" w:cs="Tahoma"/>
       <w:sz w:val="16"/>
@@ -2530,21 +2758,22 @@
     <w:next w:val="Standard"/>
     <w:link w:val="TitelZchn"/>
     <w:uiPriority w:val="10"/>
-    <w:unhideWhenUsed/>
-    <w:rsid w:val="00E52175"/>
+    <w:qFormat/>
+    <w:rsid w:val="002B0D70"/>
     <w:pPr>
       <w:pBdr>
         <w:bottom w:val="single" w:sz="8" w:space="4" w:color="4F81BD" w:themeColor="accent1"/>
       </w:pBdr>
       <w:spacing w:after="300" w:line="240" w:lineRule="auto"/>
       <w:contextualSpacing/>
+      <w:jc w:val="left"/>
     </w:pPr>
     <w:rPr>
       <w:rFonts w:asciiTheme="majorHAnsi" w:eastAsiaTheme="majorEastAsia" w:hAnsiTheme="majorHAnsi" w:cstheme="majorBidi"/>
       <w:color w:val="17365D" w:themeColor="text2" w:themeShade="BF"/>
       <w:spacing w:val="5"/>
       <w:kern w:val="28"/>
-      <w:sz w:val="52"/>
+      <w:sz w:val="40"/>
       <w:szCs w:val="52"/>
     </w:rPr>
   </w:style>
@@ -2553,13 +2782,13 @@
     <w:basedOn w:val="Absatz-Standardschriftart"/>
     <w:link w:val="Titel"/>
     <w:uiPriority w:val="10"/>
-    <w:rsid w:val="00E52175"/>
+    <w:rsid w:val="002B0D70"/>
     <w:rPr>
       <w:rFonts w:asciiTheme="majorHAnsi" w:eastAsiaTheme="majorEastAsia" w:hAnsiTheme="majorHAnsi" w:cstheme="majorBidi"/>
       <w:color w:val="17365D" w:themeColor="text2" w:themeShade="BF"/>
       <w:spacing w:val="5"/>
       <w:kern w:val="28"/>
-      <w:sz w:val="52"/>
+      <w:sz w:val="40"/>
       <w:szCs w:val="52"/>
     </w:rPr>
   </w:style>
@@ -2569,7 +2798,8 @@
     <w:next w:val="Standard"/>
     <w:link w:val="UntertitelZchn"/>
     <w:uiPriority w:val="11"/>
-    <w:rsid w:val="00E52175"/>
+    <w:qFormat/>
+    <w:rsid w:val="002B0D70"/>
     <w:pPr>
       <w:numPr>
         <w:ilvl w:val="1"/>
@@ -2598,7 +2828,7 @@
     <w:basedOn w:val="Absatz-Standardschriftart"/>
     <w:link w:val="Untertitel"/>
     <w:uiPriority w:val="11"/>
-    <w:rsid w:val="00E52175"/>
+    <w:rsid w:val="002B0D70"/>
     <w:rPr>
       <w:rFonts w:asciiTheme="majorHAnsi" w:eastAsiaTheme="majorEastAsia" w:hAnsiTheme="majorHAnsi" w:cstheme="majorBidi"/>
       <w:b/>
@@ -2614,7 +2844,7 @@
     <w:basedOn w:val="Absatz-Standardschriftart"/>
     <w:uiPriority w:val="99"/>
     <w:unhideWhenUsed/>
-    <w:rsid w:val="00E52175"/>
+    <w:rsid w:val="002B0D70"/>
     <w:rPr>
       <w:color w:val="0000FF" w:themeColor="hyperlink"/>
       <w:u w:val="single"/>
@@ -2627,11 +2857,23 @@
     <w:autoRedefine/>
     <w:uiPriority w:val="39"/>
     <w:unhideWhenUsed/>
-    <w:rsid w:val="00E52175"/>
-    <w:pPr>
+    <w:qFormat/>
+    <w:rsid w:val="002B0D70"/>
+    <w:pPr>
+      <w:tabs>
+        <w:tab w:val="left" w:pos="431"/>
+        <w:tab w:val="right" w:leader="dot" w:pos="8777"/>
+      </w:tabs>
       <w:spacing w:after="100"/>
       <w:jc w:val="left"/>
     </w:pPr>
+    <w:rPr>
+      <w14:textOutline w14:w="9525" w14:cap="rnd" w14:cmpd="sng" w14:algn="ctr">
+        <w14:noFill/>
+        <w14:prstDash w14:val="solid"/>
+        <w14:bevel/>
+      </w14:textOutline>
+    </w:rPr>
   </w:style>
   <w:style w:type="paragraph" w:styleId="Index1">
     <w:name w:val="index 1"/>
@@ -2639,25 +2881,33 @@
     <w:next w:val="Standard"/>
     <w:autoRedefine/>
     <w:uiPriority w:val="99"/>
-    <w:semiHidden/>
-    <w:unhideWhenUsed/>
-    <w:rsid w:val="00A82871"/>
-    <w:pPr>
+    <w:unhideWhenUsed/>
+    <w:rsid w:val="002B0D70"/>
+    <w:pPr>
+      <w:tabs>
+        <w:tab w:val="right" w:leader="dot" w:pos="8777"/>
+      </w:tabs>
       <w:spacing w:after="0" w:line="240" w:lineRule="auto"/>
-      <w:ind w:left="240" w:hanging="240"/>
+      <w:jc w:val="left"/>
     </w:pPr>
   </w:style>
   <w:style w:type="paragraph" w:styleId="Indexberschrift">
     <w:name w:val="index heading"/>
     <w:basedOn w:val="Standard"/>
-    <w:next w:val="Standard"/>
-    <w:uiPriority w:val="99"/>
-    <w:unhideWhenUsed/>
-    <w:rsid w:val="00E52175"/>
+    <w:next w:val="Index1"/>
+    <w:uiPriority w:val="99"/>
+    <w:unhideWhenUsed/>
+    <w:rsid w:val="002B0D70"/>
+    <w:pPr>
+      <w:suppressAutoHyphens/>
+      <w:spacing w:before="40" w:after="0"/>
+      <w:jc w:val="left"/>
+    </w:pPr>
     <w:rPr>
       <w:rFonts w:asciiTheme="majorHAnsi" w:eastAsiaTheme="majorEastAsia" w:hAnsiTheme="majorHAnsi" w:cstheme="majorBidi"/>
       <w:b/>
       <w:bCs/>
+      <w:sz w:val="22"/>
     </w:rPr>
   </w:style>
   <w:style w:type="paragraph" w:styleId="Verzeichnis2">
@@ -2667,12 +2917,20 @@
     <w:autoRedefine/>
     <w:uiPriority w:val="39"/>
     <w:unhideWhenUsed/>
-    <w:rsid w:val="00E52175"/>
-    <w:pPr>
+    <w:qFormat/>
+    <w:rsid w:val="002B0D70"/>
+    <w:pPr>
+      <w:tabs>
+        <w:tab w:val="left" w:pos="1077"/>
+        <w:tab w:val="right" w:leader="dot" w:pos="8777"/>
+      </w:tabs>
       <w:spacing w:after="100"/>
-      <w:ind w:left="220"/>
+      <w:ind w:left="431"/>
       <w:jc w:val="left"/>
     </w:pPr>
+    <w:rPr>
+      <w:noProof/>
+    </w:rPr>
   </w:style>
   <w:style w:type="paragraph" w:styleId="Kopfzeile">
     <w:name w:val="header"/>
@@ -2680,13 +2938,14 @@
     <w:link w:val="KopfzeileZchn"/>
     <w:uiPriority w:val="99"/>
     <w:unhideWhenUsed/>
-    <w:rsid w:val="00E52175"/>
+    <w:rsid w:val="002B0D70"/>
     <w:pPr>
       <w:tabs>
         <w:tab w:val="center" w:pos="4536"/>
         <w:tab w:val="right" w:pos="9072"/>
       </w:tabs>
       <w:spacing w:after="0" w:line="240" w:lineRule="auto"/>
+      <w:jc w:val="left"/>
     </w:pPr>
     <w:rPr>
       <w:sz w:val="22"/>
@@ -2697,10 +2956,7 @@
     <w:basedOn w:val="Absatz-Standardschriftart"/>
     <w:link w:val="Kopfzeile"/>
     <w:uiPriority w:val="99"/>
-    <w:rsid w:val="00E52175"/>
-    <w:rPr>
-      <w:rFonts w:ascii="Times New Roman" w:hAnsi="Times New Roman"/>
-    </w:rPr>
+    <w:rsid w:val="002B0D70"/>
   </w:style>
   <w:style w:type="paragraph" w:styleId="Fuzeile">
     <w:name w:val="footer"/>
@@ -2708,13 +2964,14 @@
     <w:link w:val="FuzeileZchn"/>
     <w:uiPriority w:val="99"/>
     <w:unhideWhenUsed/>
-    <w:rsid w:val="00E52175"/>
+    <w:rsid w:val="002B0D70"/>
     <w:pPr>
       <w:tabs>
         <w:tab w:val="center" w:pos="4536"/>
         <w:tab w:val="right" w:pos="9072"/>
       </w:tabs>
       <w:spacing w:after="0" w:line="240" w:lineRule="auto"/>
+      <w:jc w:val="left"/>
     </w:pPr>
     <w:rPr>
       <w:sz w:val="22"/>
@@ -2725,10 +2982,7 @@
     <w:basedOn w:val="Absatz-Standardschriftart"/>
     <w:link w:val="Fuzeile"/>
     <w:uiPriority w:val="99"/>
-    <w:rsid w:val="00E52175"/>
-    <w:rPr>
-      <w:rFonts w:ascii="Times New Roman" w:hAnsi="Times New Roman"/>
-    </w:rPr>
+    <w:rsid w:val="002B0D70"/>
   </w:style>
   <w:style w:type="paragraph" w:styleId="Inhaltsverzeichnisberschrift">
     <w:name w:val="TOC Heading"/>
@@ -2736,7 +2990,8 @@
     <w:next w:val="Standard"/>
     <w:uiPriority w:val="39"/>
     <w:unhideWhenUsed/>
-    <w:rsid w:val="00E52175"/>
+    <w:qFormat/>
+    <w:rsid w:val="002B0D70"/>
     <w:pPr>
       <w:numPr>
         <w:numId w:val="0"/>
@@ -2751,7 +3006,8 @@
     <w:name w:val="Emphasis"/>
     <w:basedOn w:val="Absatz-Standardschriftart"/>
     <w:uiPriority w:val="20"/>
-    <w:rsid w:val="00E52175"/>
+    <w:qFormat/>
+    <w:rsid w:val="002B0D70"/>
     <w:rPr>
       <w:i/>
       <w:iCs/>
@@ -2763,9 +3019,10 @@
     <w:next w:val="Standard"/>
     <w:uiPriority w:val="99"/>
     <w:unhideWhenUsed/>
-    <w:rsid w:val="00E52175"/>
+    <w:rsid w:val="002B0D70"/>
     <w:pPr>
       <w:spacing w:after="0"/>
+      <w:ind w:left="1418" w:right="425" w:hanging="1418"/>
       <w:jc w:val="left"/>
     </w:pPr>
     <w:rPr>
@@ -2778,7 +3035,8 @@
     <w:next w:val="Standard"/>
     <w:link w:val="ZitatZchn"/>
     <w:uiPriority w:val="29"/>
-    <w:rsid w:val="00E52175"/>
+    <w:qFormat/>
+    <w:rsid w:val="002B0D70"/>
     <w:rPr>
       <w:iCs/>
       <w:color w:val="000000" w:themeColor="text1"/>
@@ -2789,9 +3047,8 @@
     <w:basedOn w:val="Absatz-Standardschriftart"/>
     <w:link w:val="Zitat"/>
     <w:uiPriority w:val="29"/>
-    <w:rsid w:val="00E52175"/>
-    <w:rPr>
-      <w:rFonts w:ascii="Times New Roman" w:hAnsi="Times New Roman"/>
+    <w:rsid w:val="002B0D70"/>
+    <w:rPr>
       <w:iCs/>
       <w:color w:val="000000" w:themeColor="text1"/>
       <w:sz w:val="24"/>
@@ -2803,9 +3060,10 @@
     <w:link w:val="NurTextZchn"/>
     <w:uiPriority w:val="99"/>
     <w:unhideWhenUsed/>
-    <w:rsid w:val="00E52175"/>
+    <w:rsid w:val="002B0D70"/>
     <w:pPr>
       <w:spacing w:after="0" w:line="240" w:lineRule="auto"/>
+      <w:jc w:val="left"/>
     </w:pPr>
     <w:rPr>
       <w:rFonts w:ascii="Consolas" w:hAnsi="Consolas" w:cs="Consolas"/>
@@ -2818,7 +3076,7 @@
     <w:basedOn w:val="Absatz-Standardschriftart"/>
     <w:link w:val="NurText"/>
     <w:uiPriority w:val="99"/>
-    <w:rsid w:val="00E52175"/>
+    <w:rsid w:val="002B0D70"/>
     <w:rPr>
       <w:rFonts w:ascii="Consolas" w:hAnsi="Consolas" w:cs="Consolas"/>
       <w:sz w:val="21"/>
@@ -2832,10 +3090,15 @@
     <w:autoRedefine/>
     <w:uiPriority w:val="39"/>
     <w:unhideWhenUsed/>
-    <w:rsid w:val="00E52175"/>
-    <w:pPr>
+    <w:qFormat/>
+    <w:rsid w:val="002B0D70"/>
+    <w:pPr>
+      <w:tabs>
+        <w:tab w:val="left" w:pos="1320"/>
+        <w:tab w:val="right" w:leader="dot" w:pos="8777"/>
+      </w:tabs>
       <w:spacing w:after="100"/>
-      <w:ind w:left="440"/>
+      <w:ind w:left="1077"/>
       <w:jc w:val="left"/>
     </w:pPr>
   </w:style>
@@ -2845,7 +3108,7 @@
     <w:uiPriority w:val="99"/>
     <w:semiHidden/>
     <w:unhideWhenUsed/>
-    <w:rsid w:val="00E52175"/>
+    <w:rsid w:val="002B0D70"/>
     <w:rPr>
       <w:sz w:val="16"/>
       <w:szCs w:val="16"/>
@@ -2858,7 +3121,7 @@
     <w:uiPriority w:val="99"/>
     <w:semiHidden/>
     <w:unhideWhenUsed/>
-    <w:rsid w:val="00E52175"/>
+    <w:rsid w:val="002B0D70"/>
     <w:pPr>
       <w:spacing w:line="240" w:lineRule="auto"/>
     </w:pPr>
@@ -2873,9 +3136,8 @@
     <w:link w:val="Kommentartext"/>
     <w:uiPriority w:val="99"/>
     <w:semiHidden/>
-    <w:rsid w:val="00E52175"/>
-    <w:rPr>
-      <w:rFonts w:ascii="Times New Roman" w:hAnsi="Times New Roman"/>
+    <w:rsid w:val="002B0D70"/>
+    <w:rPr>
       <w:sz w:val="20"/>
       <w:szCs w:val="20"/>
     </w:rPr>
@@ -2888,7 +3150,7 @@
     <w:uiPriority w:val="99"/>
     <w:semiHidden/>
     <w:unhideWhenUsed/>
-    <w:rsid w:val="00E52175"/>
+    <w:rsid w:val="002B0D70"/>
     <w:rPr>
       <w:b/>
       <w:bCs/>
@@ -2900,9 +3162,8 @@
     <w:link w:val="Kommentarthema"/>
     <w:uiPriority w:val="99"/>
     <w:semiHidden/>
-    <w:rsid w:val="00E52175"/>
-    <w:rPr>
-      <w:rFonts w:ascii="Times New Roman" w:hAnsi="Times New Roman"/>
+    <w:rsid w:val="002B0D70"/>
+    <w:rPr>
       <w:b/>
       <w:bCs/>
       <w:sz w:val="20"/>
@@ -2913,7 +3174,7 @@
     <w:name w:val="Abbildung"/>
     <w:basedOn w:val="Standard"/>
     <w:next w:val="Standard"/>
-    <w:rsid w:val="00E52175"/>
+    <w:rsid w:val="002B0D70"/>
     <w:pPr>
       <w:jc w:val="center"/>
     </w:pPr>
@@ -2926,7 +3187,8 @@
     <w:name w:val="Strong"/>
     <w:basedOn w:val="Absatz-Standardschriftart"/>
     <w:uiPriority w:val="22"/>
-    <w:rsid w:val="00E52175"/>
+    <w:qFormat/>
+    <w:rsid w:val="002B0D70"/>
     <w:rPr>
       <w:b/>
       <w:bCs/>
@@ -2939,7 +3201,7 @@
     <w:autoRedefine/>
     <w:uiPriority w:val="39"/>
     <w:unhideWhenUsed/>
-    <w:rsid w:val="00E52175"/>
+    <w:rsid w:val="002B0D70"/>
     <w:pPr>
       <w:spacing w:after="100"/>
       <w:ind w:left="880"/>
@@ -2958,10 +3220,10 @@
     <w:autoRedefine/>
     <w:uiPriority w:val="39"/>
     <w:unhideWhenUsed/>
-    <w:rsid w:val="00E52175"/>
+    <w:rsid w:val="002B0D70"/>
     <w:pPr>
       <w:spacing w:after="100"/>
-      <w:ind w:left="720"/>
+      <w:ind w:left="1797"/>
       <w:jc w:val="left"/>
     </w:pPr>
   </w:style>
@@ -3021,7 +3283,7 @@
     <w:uiPriority w:val="99"/>
     <w:semiHidden/>
     <w:unhideWhenUsed/>
-    <w:rsid w:val="00E25B00"/>
+    <w:rsid w:val="002B0D70"/>
     <w:pPr>
       <w:spacing w:after="0" w:line="240" w:lineRule="auto"/>
     </w:pPr>
@@ -3036,9 +3298,8 @@
     <w:link w:val="Funotentext"/>
     <w:uiPriority w:val="99"/>
     <w:semiHidden/>
-    <w:rsid w:val="00E25B00"/>
-    <w:rPr>
-      <w:rFonts w:ascii="Times New Roman" w:hAnsi="Times New Roman"/>
+    <w:rsid w:val="002B0D70"/>
+    <w:rPr>
       <w:sz w:val="20"/>
       <w:szCs w:val="20"/>
     </w:rPr>
@@ -3049,9 +3310,411 @@
     <w:uiPriority w:val="99"/>
     <w:semiHidden/>
     <w:unhideWhenUsed/>
-    <w:rsid w:val="00E25B00"/>
+    <w:rsid w:val="002B0D70"/>
     <w:rPr>
       <w:vertAlign w:val="superscript"/>
+    </w:rPr>
+  </w:style>
+  <w:style w:type="paragraph" w:styleId="Literaturverzeichnis">
+    <w:name w:val="Bibliography"/>
+    <w:basedOn w:val="Standard"/>
+    <w:next w:val="Standard"/>
+    <w:uiPriority w:val="37"/>
+    <w:unhideWhenUsed/>
+    <w:rsid w:val="002B0D70"/>
+    <w:pPr>
+      <w:spacing w:after="160"/>
+      <w:jc w:val="left"/>
+    </w:pPr>
+  </w:style>
+  <w:style w:type="paragraph" w:styleId="KeinLeerraum">
+    <w:name w:val="No Spacing"/>
+    <w:uiPriority w:val="1"/>
+    <w:qFormat/>
+    <w:rsid w:val="002B0D70"/>
+    <w:pPr>
+      <w:spacing w:after="0" w:line="240" w:lineRule="auto"/>
+    </w:pPr>
+  </w:style>
+  <w:style w:type="character" w:styleId="HTMLCode">
+    <w:name w:val="HTML Code"/>
+    <w:basedOn w:val="Absatz-Standardschriftart"/>
+    <w:uiPriority w:val="99"/>
+    <w:unhideWhenUsed/>
+    <w:rsid w:val="002B0D70"/>
+    <w:rPr>
+      <w:rFonts w:ascii="Consolas" w:hAnsi="Consolas" w:cs="Consolas"/>
+      <w:sz w:val="20"/>
+      <w:szCs w:val="20"/>
+    </w:rPr>
+  </w:style>
+  <w:style w:type="character" w:styleId="HTMLTastatur">
+    <w:name w:val="HTML Keyboard"/>
+    <w:basedOn w:val="Absatz-Standardschriftart"/>
+    <w:uiPriority w:val="99"/>
+    <w:unhideWhenUsed/>
+    <w:rsid w:val="002B0D70"/>
+    <w:rPr>
+      <w:rFonts w:ascii="Consolas" w:hAnsi="Consolas" w:cs="Consolas"/>
+      <w:sz w:val="20"/>
+      <w:szCs w:val="20"/>
+    </w:rPr>
+  </w:style>
+  <w:style w:type="paragraph" w:styleId="HTMLVorformatiert">
+    <w:name w:val="HTML Preformatted"/>
+    <w:basedOn w:val="Standard"/>
+    <w:link w:val="HTMLVorformatiertZchn"/>
+    <w:uiPriority w:val="99"/>
+    <w:unhideWhenUsed/>
+    <w:rsid w:val="002B0D70"/>
+    <w:pPr>
+      <w:spacing w:after="0" w:line="240" w:lineRule="auto"/>
+    </w:pPr>
+    <w:rPr>
+      <w:rFonts w:ascii="Consolas" w:hAnsi="Consolas" w:cs="Consolas"/>
+      <w:sz w:val="20"/>
+      <w:szCs w:val="20"/>
+    </w:rPr>
+  </w:style>
+  <w:style w:type="character" w:customStyle="1" w:styleId="HTMLVorformatiertZchn">
+    <w:name w:val="HTML Vorformatiert Zchn"/>
+    <w:basedOn w:val="Absatz-Standardschriftart"/>
+    <w:link w:val="HTMLVorformatiert"/>
+    <w:uiPriority w:val="99"/>
+    <w:rsid w:val="002B0D70"/>
+    <w:rPr>
+      <w:rFonts w:ascii="Consolas" w:hAnsi="Consolas" w:cs="Consolas"/>
+      <w:sz w:val="20"/>
+      <w:szCs w:val="20"/>
+    </w:rPr>
+  </w:style>
+  <w:style w:type="character" w:styleId="HTMLVariable">
+    <w:name w:val="HTML Variable"/>
+    <w:basedOn w:val="Absatz-Standardschriftart"/>
+    <w:uiPriority w:val="99"/>
+    <w:unhideWhenUsed/>
+    <w:rsid w:val="002B0D70"/>
+    <w:rPr>
+      <w:i/>
+      <w:iCs/>
+    </w:rPr>
+  </w:style>
+  <w:style w:type="character" w:styleId="HTMLSchreibmaschine">
+    <w:name w:val="HTML Typewriter"/>
+    <w:basedOn w:val="Absatz-Standardschriftart"/>
+    <w:uiPriority w:val="99"/>
+    <w:unhideWhenUsed/>
+    <w:rsid w:val="002B0D70"/>
+    <w:rPr>
+      <w:rFonts w:ascii="Consolas" w:hAnsi="Consolas" w:cs="Consolas"/>
+      <w:sz w:val="20"/>
+      <w:szCs w:val="20"/>
+    </w:rPr>
+  </w:style>
+  <w:style w:type="character" w:styleId="HTMLDefinition">
+    <w:name w:val="HTML Definition"/>
+    <w:basedOn w:val="Absatz-Standardschriftart"/>
+    <w:uiPriority w:val="99"/>
+    <w:unhideWhenUsed/>
+    <w:rsid w:val="002B0D70"/>
+    <w:rPr>
+      <w:i/>
+      <w:iCs/>
+    </w:rPr>
+  </w:style>
+  <w:style w:type="character" w:styleId="HTMLBeispiel">
+    <w:name w:val="HTML Sample"/>
+    <w:basedOn w:val="Absatz-Standardschriftart"/>
+    <w:uiPriority w:val="99"/>
+    <w:unhideWhenUsed/>
+    <w:rsid w:val="002B0D70"/>
+    <w:rPr>
+      <w:rFonts w:ascii="Consolas" w:hAnsi="Consolas" w:cs="Consolas"/>
+      <w:sz w:val="24"/>
+      <w:szCs w:val="24"/>
+    </w:rPr>
+  </w:style>
+  <w:style w:type="character" w:styleId="HTMLAkronym">
+    <w:name w:val="HTML Acronym"/>
+    <w:basedOn w:val="Absatz-Standardschriftart"/>
+    <w:uiPriority w:val="99"/>
+    <w:unhideWhenUsed/>
+    <w:rsid w:val="002B0D70"/>
+  </w:style>
+  <w:style w:type="paragraph" w:styleId="HTMLAdresse">
+    <w:name w:val="HTML Address"/>
+    <w:basedOn w:val="Standard"/>
+    <w:link w:val="HTMLAdresseZchn"/>
+    <w:uiPriority w:val="99"/>
+    <w:unhideWhenUsed/>
+    <w:rsid w:val="002B0D70"/>
+    <w:pPr>
+      <w:spacing w:after="0" w:line="240" w:lineRule="auto"/>
+    </w:pPr>
+    <w:rPr>
+      <w:i/>
+      <w:iCs/>
+    </w:rPr>
+  </w:style>
+  <w:style w:type="character" w:customStyle="1" w:styleId="HTMLAdresseZchn">
+    <w:name w:val="HTML Adresse Zchn"/>
+    <w:basedOn w:val="Absatz-Standardschriftart"/>
+    <w:link w:val="HTMLAdresse"/>
+    <w:uiPriority w:val="99"/>
+    <w:rsid w:val="002B0D70"/>
+    <w:rPr>
+      <w:i/>
+      <w:iCs/>
+      <w:sz w:val="24"/>
+    </w:rPr>
+  </w:style>
+  <w:style w:type="character" w:styleId="HTMLZitat">
+    <w:name w:val="HTML Cite"/>
+    <w:basedOn w:val="Absatz-Standardschriftart"/>
+    <w:uiPriority w:val="99"/>
+    <w:unhideWhenUsed/>
+    <w:rsid w:val="002B0D70"/>
+    <w:rPr>
+      <w:i/>
+      <w:iCs/>
+    </w:rPr>
+  </w:style>
+  <w:style w:type="paragraph" w:styleId="Verzeichnis6">
+    <w:name w:val="toc 6"/>
+    <w:basedOn w:val="Standard"/>
+    <w:next w:val="Standard"/>
+    <w:autoRedefine/>
+    <w:uiPriority w:val="39"/>
+    <w:unhideWhenUsed/>
+    <w:rsid w:val="002B0D70"/>
+    <w:pPr>
+      <w:spacing w:after="100"/>
+      <w:ind w:left="1100"/>
+      <w:jc w:val="left"/>
+    </w:pPr>
+    <w:rPr>
+      <w:rFonts w:eastAsiaTheme="minorEastAsia"/>
+      <w:sz w:val="22"/>
+      <w:lang w:eastAsia="de-DE"/>
+    </w:rPr>
+  </w:style>
+  <w:style w:type="paragraph" w:customStyle="1" w:styleId="Zentriert">
+    <w:name w:val="Zentriert"/>
+    <w:basedOn w:val="Standard"/>
+    <w:next w:val="Standard"/>
+    <w:qFormat/>
+    <w:rsid w:val="002B0D70"/>
+    <w:pPr>
+      <w:jc w:val="center"/>
+    </w:pPr>
+    <w:rPr>
+      <w:noProof/>
+      <w:lang w:eastAsia="de-DE"/>
+    </w:rPr>
+  </w:style>
+  <w:style w:type="paragraph" w:customStyle="1" w:styleId="berschrift1Anhang">
+    <w:name w:val="Überschrift 1 (Anhang)"/>
+    <w:basedOn w:val="berschrift1"/>
+    <w:next w:val="Standard"/>
+    <w:qFormat/>
+    <w:rsid w:val="002B0D70"/>
+    <w:pPr>
+      <w:numPr>
+        <w:numId w:val="0"/>
+      </w:numPr>
+      <w:tabs>
+        <w:tab w:val="left" w:pos="1440"/>
+      </w:tabs>
+    </w:pPr>
+  </w:style>
+  <w:style w:type="paragraph" w:styleId="Listennummer5">
+    <w:name w:val="List Number 5"/>
+    <w:basedOn w:val="Standard"/>
+    <w:uiPriority w:val="99"/>
+    <w:unhideWhenUsed/>
+    <w:rsid w:val="002B0D70"/>
+    <w:pPr>
+      <w:numPr>
+        <w:numId w:val="9"/>
+      </w:numPr>
+      <w:contextualSpacing/>
+    </w:pPr>
+  </w:style>
+  <w:style w:type="paragraph" w:styleId="Listennummer4">
+    <w:name w:val="List Number 4"/>
+    <w:basedOn w:val="Standard"/>
+    <w:uiPriority w:val="99"/>
+    <w:unhideWhenUsed/>
+    <w:rsid w:val="002B0D70"/>
+    <w:pPr>
+      <w:numPr>
+        <w:numId w:val="8"/>
+      </w:numPr>
+      <w:contextualSpacing/>
+    </w:pPr>
+  </w:style>
+  <w:style w:type="paragraph" w:styleId="Listennummer2">
+    <w:name w:val="List Number 2"/>
+    <w:basedOn w:val="Standard"/>
+    <w:uiPriority w:val="99"/>
+    <w:unhideWhenUsed/>
+    <w:rsid w:val="002B0D70"/>
+    <w:pPr>
+      <w:numPr>
+        <w:numId w:val="7"/>
+      </w:numPr>
+      <w:contextualSpacing/>
+    </w:pPr>
+  </w:style>
+  <w:style w:type="paragraph" w:styleId="Listenfortsetzung5">
+    <w:name w:val="List Continue 5"/>
+    <w:basedOn w:val="Standard"/>
+    <w:uiPriority w:val="99"/>
+    <w:unhideWhenUsed/>
+    <w:rsid w:val="002B0D70"/>
+    <w:pPr>
+      <w:spacing w:after="120"/>
+      <w:ind w:left="1415"/>
+      <w:contextualSpacing/>
+    </w:pPr>
+  </w:style>
+  <w:style w:type="paragraph" w:customStyle="1" w:styleId="Glossarberschrift">
+    <w:name w:val="Glossarüberschrift"/>
+    <w:basedOn w:val="Indexberschrift"/>
+    <w:next w:val="Standard"/>
+    <w:qFormat/>
+    <w:rsid w:val="002B0D70"/>
+    <w:pPr>
+      <w:keepNext/>
+      <w:keepLines/>
+      <w:spacing w:before="60"/>
+    </w:pPr>
+  </w:style>
+  <w:style w:type="paragraph" w:styleId="Verzeichnis7">
+    <w:name w:val="toc 7"/>
+    <w:basedOn w:val="Standard"/>
+    <w:next w:val="Standard"/>
+    <w:autoRedefine/>
+    <w:uiPriority w:val="39"/>
+    <w:unhideWhenUsed/>
+    <w:rsid w:val="002B0D70"/>
+    <w:pPr>
+      <w:spacing w:after="100"/>
+      <w:ind w:left="1320"/>
+      <w:jc w:val="left"/>
+    </w:pPr>
+    <w:rPr>
+      <w:rFonts w:eastAsiaTheme="minorEastAsia"/>
+      <w:sz w:val="22"/>
+      <w:lang w:eastAsia="de-DE"/>
+    </w:rPr>
+  </w:style>
+  <w:style w:type="paragraph" w:customStyle="1" w:styleId="berschrift1Beginn">
+    <w:name w:val="Überschrift 1 (Beginn)"/>
+    <w:basedOn w:val="berschrift1"/>
+    <w:next w:val="Standard"/>
+    <w:qFormat/>
+    <w:rsid w:val="002B0D70"/>
+    <w:pPr>
+      <w:numPr>
+        <w:numId w:val="0"/>
+      </w:numPr>
+    </w:pPr>
+  </w:style>
+  <w:style w:type="paragraph" w:customStyle="1" w:styleId="berschrift2Anhang">
+    <w:name w:val="Überschrift 2 (Anhang)"/>
+    <w:basedOn w:val="berschrift2"/>
+    <w:qFormat/>
+    <w:rsid w:val="002B0D70"/>
+    <w:pPr>
+      <w:numPr>
+        <w:numId w:val="11"/>
+      </w:numPr>
+    </w:pPr>
+  </w:style>
+  <w:style w:type="numbering" w:customStyle="1" w:styleId="Anhangberschriften-Gliederung">
+    <w:name w:val="Anhangüberschriften-Gliederung"/>
+    <w:basedOn w:val="KeineListe"/>
+    <w:uiPriority w:val="99"/>
+    <w:rsid w:val="002B0D70"/>
+    <w:pPr>
+      <w:numPr>
+        <w:numId w:val="10"/>
+      </w:numPr>
+    </w:pPr>
+  </w:style>
+  <w:style w:type="paragraph" w:styleId="Verzeichnis8">
+    <w:name w:val="toc 8"/>
+    <w:basedOn w:val="Standard"/>
+    <w:next w:val="Standard"/>
+    <w:autoRedefine/>
+    <w:uiPriority w:val="39"/>
+    <w:unhideWhenUsed/>
+    <w:rsid w:val="002B0D70"/>
+    <w:pPr>
+      <w:spacing w:after="100"/>
+      <w:ind w:left="1540"/>
+      <w:jc w:val="left"/>
+    </w:pPr>
+    <w:rPr>
+      <w:rFonts w:eastAsiaTheme="minorEastAsia"/>
+      <w:sz w:val="22"/>
+      <w:lang w:eastAsia="de-DE"/>
+    </w:rPr>
+  </w:style>
+  <w:style w:type="paragraph" w:styleId="Verzeichnis9">
+    <w:name w:val="toc 9"/>
+    <w:basedOn w:val="Standard"/>
+    <w:next w:val="Standard"/>
+    <w:autoRedefine/>
+    <w:uiPriority w:val="39"/>
+    <w:unhideWhenUsed/>
+    <w:rsid w:val="002B0D70"/>
+    <w:pPr>
+      <w:spacing w:after="100"/>
+      <w:ind w:left="1760"/>
+      <w:jc w:val="left"/>
+    </w:pPr>
+    <w:rPr>
+      <w:rFonts w:eastAsiaTheme="minorEastAsia"/>
+      <w:sz w:val="22"/>
+      <w:lang w:eastAsia="de-DE"/>
+    </w:rPr>
+  </w:style>
+  <w:style w:type="paragraph" w:styleId="Nachrichtenkopf">
+    <w:name w:val="Message Header"/>
+    <w:basedOn w:val="Standard"/>
+    <w:link w:val="NachrichtenkopfZchn"/>
+    <w:uiPriority w:val="99"/>
+    <w:unhideWhenUsed/>
+    <w:rsid w:val="002B0D70"/>
+    <w:pPr>
+      <w:pBdr>
+        <w:top w:val="single" w:sz="6" w:space="1" w:color="auto"/>
+        <w:left w:val="single" w:sz="6" w:space="1" w:color="auto"/>
+        <w:bottom w:val="single" w:sz="6" w:space="1" w:color="auto"/>
+        <w:right w:val="single" w:sz="6" w:space="1" w:color="auto"/>
+      </w:pBdr>
+      <w:shd w:val="pct20" w:color="auto" w:fill="auto"/>
+      <w:spacing w:after="0" w:line="240" w:lineRule="auto"/>
+      <w:ind w:left="1134" w:hanging="1134"/>
+    </w:pPr>
+    <w:rPr>
+      <w:rFonts w:asciiTheme="majorHAnsi" w:eastAsiaTheme="majorEastAsia" w:hAnsiTheme="majorHAnsi" w:cstheme="majorBidi"/>
+      <w:szCs w:val="24"/>
+    </w:rPr>
+  </w:style>
+  <w:style w:type="character" w:customStyle="1" w:styleId="NachrichtenkopfZchn">
+    <w:name w:val="Nachrichtenkopf Zchn"/>
+    <w:basedOn w:val="Absatz-Standardschriftart"/>
+    <w:link w:val="Nachrichtenkopf"/>
+    <w:uiPriority w:val="99"/>
+    <w:rsid w:val="002B0D70"/>
+    <w:rPr>
+      <w:rFonts w:asciiTheme="majorHAnsi" w:eastAsiaTheme="majorEastAsia" w:hAnsiTheme="majorHAnsi" w:cstheme="majorBidi"/>
+      <w:sz w:val="24"/>
+      <w:szCs w:val="24"/>
+      <w:shd w:val="pct20" w:color="auto" w:fill="auto"/>
     </w:rPr>
   </w:style>
 </w:styles>
@@ -3085,9 +3748,9 @@
     <w:lsdException w:name="heading 7" w:uiPriority="9" w:qFormat="1"/>
     <w:lsdException w:name="heading 8" w:uiPriority="9" w:qFormat="1"/>
     <w:lsdException w:name="heading 9" w:uiPriority="9" w:qFormat="1"/>
-    <w:lsdException w:name="toc 1" w:uiPriority="39"/>
-    <w:lsdException w:name="toc 2" w:uiPriority="39"/>
-    <w:lsdException w:name="toc 3" w:uiPriority="39"/>
+    <w:lsdException w:name="toc 1" w:uiPriority="39" w:qFormat="1"/>
+    <w:lsdException w:name="toc 2" w:uiPriority="39" w:qFormat="1"/>
+    <w:lsdException w:name="toc 3" w:uiPriority="39" w:qFormat="1"/>
     <w:lsdException w:name="toc 4" w:uiPriority="39"/>
     <w:lsdException w:name="toc 5" w:uiPriority="39"/>
     <w:lsdException w:name="toc 6" w:uiPriority="39"/>
@@ -3216,12 +3879,11 @@
   <w:style w:type="paragraph" w:default="1" w:styleId="Standard">
     <w:name w:val="Normal"/>
     <w:qFormat/>
-    <w:rsid w:val="00E52175"/>
+    <w:rsid w:val="002B0D70"/>
     <w:pPr>
       <w:jc w:val="both"/>
     </w:pPr>
     <w:rPr>
-      <w:rFonts w:ascii="Times New Roman" w:hAnsi="Times New Roman"/>
       <w:sz w:val="24"/>
     </w:rPr>
   </w:style>
@@ -3232,7 +3894,7 @@
     <w:link w:val="berschrift1Zchn"/>
     <w:uiPriority w:val="9"/>
     <w:qFormat/>
-    <w:rsid w:val="00E52175"/>
+    <w:rsid w:val="002B0D70"/>
     <w:pPr>
       <w:keepNext/>
       <w:keepLines/>
@@ -3247,9 +3909,10 @@
       <w:outlineLvl w:val="0"/>
     </w:pPr>
     <w:rPr>
-      <w:rFonts w:ascii="Arial" w:eastAsiaTheme="majorEastAsia" w:hAnsi="Arial" w:cstheme="majorBidi"/>
+      <w:rFonts w:asciiTheme="majorHAnsi" w:eastAsiaTheme="majorEastAsia" w:hAnsiTheme="majorHAnsi" w:cstheme="majorBidi"/>
       <w:b/>
       <w:bCs/>
+      <w:color w:val="365F91" w:themeColor="accent1" w:themeShade="BF"/>
       <w:sz w:val="26"/>
       <w:szCs w:val="28"/>
     </w:rPr>
@@ -3262,7 +3925,7 @@
     <w:uiPriority w:val="9"/>
     <w:unhideWhenUsed/>
     <w:qFormat/>
-    <w:rsid w:val="00E52175"/>
+    <w:rsid w:val="002B0D70"/>
     <w:pPr>
       <w:keepNext/>
       <w:keepLines/>
@@ -3277,9 +3940,10 @@
       <w:outlineLvl w:val="1"/>
     </w:pPr>
     <w:rPr>
-      <w:rFonts w:ascii="Arial" w:eastAsiaTheme="majorEastAsia" w:hAnsi="Arial" w:cstheme="majorBidi"/>
+      <w:rFonts w:asciiTheme="majorHAnsi" w:eastAsiaTheme="majorEastAsia" w:hAnsiTheme="majorHAnsi" w:cstheme="majorBidi"/>
       <w:b/>
       <w:bCs/>
+      <w:color w:val="4F81BD" w:themeColor="accent1"/>
       <w:szCs w:val="26"/>
     </w:rPr>
   </w:style>
@@ -3291,7 +3955,7 @@
     <w:uiPriority w:val="9"/>
     <w:unhideWhenUsed/>
     <w:qFormat/>
-    <w:rsid w:val="00E52175"/>
+    <w:rsid w:val="002B0D70"/>
     <w:pPr>
       <w:keepNext/>
       <w:keepLines/>
@@ -3305,9 +3969,10 @@
       <w:outlineLvl w:val="2"/>
     </w:pPr>
     <w:rPr>
-      <w:rFonts w:ascii="Arial" w:eastAsiaTheme="majorEastAsia" w:hAnsi="Arial" w:cstheme="majorBidi"/>
+      <w:rFonts w:asciiTheme="majorHAnsi" w:eastAsiaTheme="majorEastAsia" w:hAnsiTheme="majorHAnsi" w:cstheme="majorBidi"/>
       <w:b/>
       <w:bCs/>
+      <w:color w:val="4F81BD" w:themeColor="accent1"/>
     </w:rPr>
   </w:style>
   <w:style w:type="paragraph" w:styleId="berschrift4">
@@ -3318,7 +3983,7 @@
     <w:uiPriority w:val="9"/>
     <w:unhideWhenUsed/>
     <w:qFormat/>
-    <w:rsid w:val="00E52175"/>
+    <w:rsid w:val="002B0D70"/>
     <w:pPr>
       <w:keepNext/>
       <w:keepLines/>
@@ -3333,10 +3998,11 @@
       <w:outlineLvl w:val="3"/>
     </w:pPr>
     <w:rPr>
-      <w:rFonts w:ascii="Arial" w:eastAsiaTheme="majorEastAsia" w:hAnsi="Arial" w:cstheme="majorBidi"/>
+      <w:rFonts w:asciiTheme="majorHAnsi" w:eastAsiaTheme="majorEastAsia" w:hAnsiTheme="majorHAnsi" w:cstheme="majorBidi"/>
       <w:b/>
       <w:bCs/>
       <w:iCs/>
+      <w:color w:val="4F81BD" w:themeColor="accent1"/>
     </w:rPr>
   </w:style>
   <w:style w:type="paragraph" w:styleId="berschrift5">
@@ -3346,7 +4012,8 @@
     <w:link w:val="berschrift5Zchn"/>
     <w:uiPriority w:val="9"/>
     <w:unhideWhenUsed/>
-    <w:rsid w:val="00E52175"/>
+    <w:qFormat/>
+    <w:rsid w:val="002B0D70"/>
     <w:pPr>
       <w:keepNext/>
       <w:keepLines/>
@@ -3361,8 +4028,9 @@
       <w:outlineLvl w:val="4"/>
     </w:pPr>
     <w:rPr>
-      <w:rFonts w:ascii="Arial" w:eastAsiaTheme="majorEastAsia" w:hAnsi="Arial" w:cstheme="majorBidi"/>
+      <w:rFonts w:asciiTheme="majorHAnsi" w:eastAsiaTheme="majorEastAsia" w:hAnsiTheme="majorHAnsi" w:cstheme="majorBidi"/>
       <w:b/>
+      <w:color w:val="243F60" w:themeColor="accent1" w:themeShade="7F"/>
     </w:rPr>
   </w:style>
   <w:style w:type="paragraph" w:styleId="berschrift6">
@@ -3373,7 +4041,8 @@
     <w:uiPriority w:val="9"/>
     <w:semiHidden/>
     <w:unhideWhenUsed/>
-    <w:rsid w:val="00E52175"/>
+    <w:qFormat/>
+    <w:rsid w:val="002B0D70"/>
     <w:pPr>
       <w:keepNext/>
       <w:keepLines/>
@@ -3382,6 +4051,7 @@
         <w:numId w:val="6"/>
       </w:numPr>
       <w:spacing w:before="200" w:after="0"/>
+      <w:jc w:val="left"/>
       <w:outlineLvl w:val="5"/>
     </w:pPr>
     <w:rPr>
@@ -3399,7 +4069,8 @@
     <w:uiPriority w:val="9"/>
     <w:semiHidden/>
     <w:unhideWhenUsed/>
-    <w:rsid w:val="00E52175"/>
+    <w:qFormat/>
+    <w:rsid w:val="002B0D70"/>
     <w:pPr>
       <w:keepNext/>
       <w:keepLines/>
@@ -3408,6 +4079,7 @@
         <w:numId w:val="6"/>
       </w:numPr>
       <w:spacing w:before="200" w:after="0"/>
+      <w:jc w:val="left"/>
       <w:outlineLvl w:val="6"/>
     </w:pPr>
     <w:rPr>
@@ -3425,7 +4097,8 @@
     <w:uiPriority w:val="9"/>
     <w:semiHidden/>
     <w:unhideWhenUsed/>
-    <w:rsid w:val="00E52175"/>
+    <w:qFormat/>
+    <w:rsid w:val="002B0D70"/>
     <w:pPr>
       <w:keepNext/>
       <w:keepLines/>
@@ -3434,6 +4107,7 @@
         <w:numId w:val="6"/>
       </w:numPr>
       <w:spacing w:before="200" w:after="0"/>
+      <w:jc w:val="left"/>
       <w:outlineLvl w:val="7"/>
     </w:pPr>
     <w:rPr>
@@ -3451,7 +4125,8 @@
     <w:uiPriority w:val="9"/>
     <w:semiHidden/>
     <w:unhideWhenUsed/>
-    <w:rsid w:val="00E52175"/>
+    <w:qFormat/>
+    <w:rsid w:val="002B0D70"/>
     <w:pPr>
       <w:keepNext/>
       <w:keepLines/>
@@ -3460,6 +4135,7 @@
         <w:numId w:val="6"/>
       </w:numPr>
       <w:spacing w:before="200" w:after="0"/>
+      <w:jc w:val="left"/>
       <w:outlineLvl w:val="8"/>
     </w:pPr>
     <w:rPr>
@@ -3476,7 +4152,7 @@
     <w:uiPriority w:val="1"/>
     <w:semiHidden/>
     <w:unhideWhenUsed/>
-    <w:rsid w:val="00E52175"/>
+    <w:rsid w:val="002B0D70"/>
   </w:style>
   <w:style w:type="table" w:default="1" w:styleId="NormaleTabelle">
     <w:name w:val="Normal Table"/>
@@ -3498,18 +4174,19 @@
     <w:uiPriority w:val="99"/>
     <w:semiHidden/>
     <w:unhideWhenUsed/>
-    <w:rsid w:val="00E52175"/>
+    <w:rsid w:val="002B0D70"/>
   </w:style>
   <w:style w:type="character" w:customStyle="1" w:styleId="berschrift2Zchn">
     <w:name w:val="Überschrift 2 Zchn"/>
     <w:basedOn w:val="Absatz-Standardschriftart"/>
     <w:link w:val="berschrift2"/>
     <w:uiPriority w:val="9"/>
-    <w:rsid w:val="00E52175"/>
-    <w:rPr>
-      <w:rFonts w:ascii="Arial" w:eastAsiaTheme="majorEastAsia" w:hAnsi="Arial" w:cstheme="majorBidi"/>
+    <w:rsid w:val="002B0D70"/>
+    <w:rPr>
+      <w:rFonts w:asciiTheme="majorHAnsi" w:eastAsiaTheme="majorEastAsia" w:hAnsiTheme="majorHAnsi" w:cstheme="majorBidi"/>
       <w:b/>
       <w:bCs/>
+      <w:color w:val="4F81BD" w:themeColor="accent1"/>
       <w:sz w:val="24"/>
       <w:szCs w:val="26"/>
     </w:rPr>
@@ -3518,7 +4195,7 @@
     <w:name w:val="Table Grid"/>
     <w:basedOn w:val="NormaleTabelle"/>
     <w:uiPriority w:val="59"/>
-    <w:rsid w:val="00E52175"/>
+    <w:rsid w:val="002B0D70"/>
     <w:pPr>
       <w:spacing w:after="0" w:line="240" w:lineRule="auto"/>
     </w:pPr>
@@ -3547,14 +4224,19 @@
     <w:uiPriority w:val="35"/>
     <w:unhideWhenUsed/>
     <w:qFormat/>
-    <w:rsid w:val="00E52175"/>
-    <w:pPr>
+    <w:rsid w:val="002B0D70"/>
+    <w:pPr>
+      <w:tabs>
+        <w:tab w:val="left" w:pos="1418"/>
+      </w:tabs>
       <w:spacing w:line="240" w:lineRule="auto"/>
-      <w:jc w:val="center"/>
+      <w:ind w:left="1418" w:hanging="1418"/>
+      <w:jc w:val="left"/>
     </w:pPr>
     <w:rPr>
       <w:b/>
       <w:bCs/>
+      <w:color w:val="4F81BD" w:themeColor="accent1"/>
       <w:sz w:val="18"/>
       <w:szCs w:val="18"/>
     </w:rPr>
@@ -3564,11 +4246,12 @@
     <w:basedOn w:val="Absatz-Standardschriftart"/>
     <w:link w:val="berschrift1"/>
     <w:uiPriority w:val="9"/>
-    <w:rsid w:val="00E52175"/>
-    <w:rPr>
-      <w:rFonts w:ascii="Arial" w:eastAsiaTheme="majorEastAsia" w:hAnsi="Arial" w:cstheme="majorBidi"/>
+    <w:rsid w:val="002B0D70"/>
+    <w:rPr>
+      <w:rFonts w:asciiTheme="majorHAnsi" w:eastAsiaTheme="majorEastAsia" w:hAnsiTheme="majorHAnsi" w:cstheme="majorBidi"/>
       <w:b/>
       <w:bCs/>
+      <w:color w:val="365F91" w:themeColor="accent1" w:themeShade="BF"/>
       <w:sz w:val="26"/>
       <w:szCs w:val="28"/>
     </w:rPr>
@@ -3578,11 +4261,12 @@
     <w:basedOn w:val="Absatz-Standardschriftart"/>
     <w:link w:val="berschrift3"/>
     <w:uiPriority w:val="9"/>
-    <w:rsid w:val="00E52175"/>
-    <w:rPr>
-      <w:rFonts w:ascii="Arial" w:eastAsiaTheme="majorEastAsia" w:hAnsi="Arial" w:cstheme="majorBidi"/>
+    <w:rsid w:val="002B0D70"/>
+    <w:rPr>
+      <w:rFonts w:asciiTheme="majorHAnsi" w:eastAsiaTheme="majorEastAsia" w:hAnsiTheme="majorHAnsi" w:cstheme="majorBidi"/>
       <w:b/>
       <w:bCs/>
+      <w:color w:val="4F81BD" w:themeColor="accent1"/>
       <w:sz w:val="24"/>
     </w:rPr>
   </w:style>
@@ -3591,12 +4275,13 @@
     <w:basedOn w:val="Absatz-Standardschriftart"/>
     <w:link w:val="berschrift4"/>
     <w:uiPriority w:val="9"/>
-    <w:rsid w:val="00E52175"/>
-    <w:rPr>
-      <w:rFonts w:ascii="Arial" w:eastAsiaTheme="majorEastAsia" w:hAnsi="Arial" w:cstheme="majorBidi"/>
+    <w:rsid w:val="002B0D70"/>
+    <w:rPr>
+      <w:rFonts w:asciiTheme="majorHAnsi" w:eastAsiaTheme="majorEastAsia" w:hAnsiTheme="majorHAnsi" w:cstheme="majorBidi"/>
       <w:b/>
       <w:bCs/>
       <w:iCs/>
+      <w:color w:val="4F81BD" w:themeColor="accent1"/>
       <w:sz w:val="24"/>
     </w:rPr>
   </w:style>
@@ -3605,10 +4290,11 @@
     <w:basedOn w:val="Absatz-Standardschriftart"/>
     <w:link w:val="berschrift5"/>
     <w:uiPriority w:val="9"/>
-    <w:rsid w:val="00E52175"/>
-    <w:rPr>
-      <w:rFonts w:ascii="Arial" w:eastAsiaTheme="majorEastAsia" w:hAnsi="Arial" w:cstheme="majorBidi"/>
+    <w:rsid w:val="002B0D70"/>
+    <w:rPr>
+      <w:rFonts w:asciiTheme="majorHAnsi" w:eastAsiaTheme="majorEastAsia" w:hAnsiTheme="majorHAnsi" w:cstheme="majorBidi"/>
       <w:b/>
+      <w:color w:val="243F60" w:themeColor="accent1" w:themeShade="7F"/>
       <w:sz w:val="24"/>
     </w:rPr>
   </w:style>
@@ -3618,7 +4304,7 @@
     <w:link w:val="berschrift6"/>
     <w:uiPriority w:val="9"/>
     <w:semiHidden/>
-    <w:rsid w:val="00E52175"/>
+    <w:rsid w:val="002B0D70"/>
     <w:rPr>
       <w:rFonts w:asciiTheme="majorHAnsi" w:eastAsiaTheme="majorEastAsia" w:hAnsiTheme="majorHAnsi" w:cstheme="majorBidi"/>
       <w:i/>
@@ -3633,7 +4319,7 @@
     <w:link w:val="berschrift7"/>
     <w:uiPriority w:val="9"/>
     <w:semiHidden/>
-    <w:rsid w:val="00E52175"/>
+    <w:rsid w:val="002B0D70"/>
     <w:rPr>
       <w:rFonts w:asciiTheme="majorHAnsi" w:eastAsiaTheme="majorEastAsia" w:hAnsiTheme="majorHAnsi" w:cstheme="majorBidi"/>
       <w:i/>
@@ -3648,7 +4334,7 @@
     <w:link w:val="berschrift8"/>
     <w:uiPriority w:val="9"/>
     <w:semiHidden/>
-    <w:rsid w:val="00E52175"/>
+    <w:rsid w:val="002B0D70"/>
     <w:rPr>
       <w:rFonts w:asciiTheme="majorHAnsi" w:eastAsiaTheme="majorEastAsia" w:hAnsiTheme="majorHAnsi" w:cstheme="majorBidi"/>
       <w:color w:val="404040" w:themeColor="text1" w:themeTint="BF"/>
@@ -3662,7 +4348,7 @@
     <w:link w:val="berschrift9"/>
     <w:uiPriority w:val="9"/>
     <w:semiHidden/>
-    <w:rsid w:val="00E52175"/>
+    <w:rsid w:val="002B0D70"/>
     <w:rPr>
       <w:rFonts w:asciiTheme="majorHAnsi" w:eastAsiaTheme="majorEastAsia" w:hAnsiTheme="majorHAnsi" w:cstheme="majorBidi"/>
       <w:i/>
@@ -3684,7 +4370,8 @@
     <w:name w:val="List Paragraph"/>
     <w:basedOn w:val="Standard"/>
     <w:uiPriority w:val="34"/>
-    <w:rsid w:val="00E52175"/>
+    <w:qFormat/>
+    <w:rsid w:val="002B0D70"/>
     <w:pPr>
       <w:ind w:left="720"/>
       <w:contextualSpacing/>
@@ -3695,7 +4382,7 @@
     <w:basedOn w:val="Absatz-Standardschriftart"/>
     <w:uiPriority w:val="99"/>
     <w:semiHidden/>
-    <w:rsid w:val="00E52175"/>
+    <w:rsid w:val="002B0D70"/>
     <w:rPr>
       <w:color w:val="808080"/>
     </w:rPr>
@@ -3707,7 +4394,7 @@
     <w:uiPriority w:val="99"/>
     <w:semiHidden/>
     <w:unhideWhenUsed/>
-    <w:rsid w:val="00E52175"/>
+    <w:rsid w:val="002B0D70"/>
     <w:pPr>
       <w:spacing w:after="0" w:line="240" w:lineRule="auto"/>
     </w:pPr>
@@ -3723,7 +4410,7 @@
     <w:link w:val="Sprechblasentext"/>
     <w:uiPriority w:val="99"/>
     <w:semiHidden/>
-    <w:rsid w:val="00E52175"/>
+    <w:rsid w:val="002B0D70"/>
     <w:rPr>
       <w:rFonts w:ascii="Tahoma" w:hAnsi="Tahoma" w:cs="Tahoma"/>
       <w:sz w:val="16"/>
@@ -3736,21 +4423,22 @@
     <w:next w:val="Standard"/>
     <w:link w:val="TitelZchn"/>
     <w:uiPriority w:val="10"/>
-    <w:unhideWhenUsed/>
-    <w:rsid w:val="00E52175"/>
+    <w:qFormat/>
+    <w:rsid w:val="002B0D70"/>
     <w:pPr>
       <w:pBdr>
         <w:bottom w:val="single" w:sz="8" w:space="4" w:color="4F81BD" w:themeColor="accent1"/>
       </w:pBdr>
       <w:spacing w:after="300" w:line="240" w:lineRule="auto"/>
       <w:contextualSpacing/>
+      <w:jc w:val="left"/>
     </w:pPr>
     <w:rPr>
       <w:rFonts w:asciiTheme="majorHAnsi" w:eastAsiaTheme="majorEastAsia" w:hAnsiTheme="majorHAnsi" w:cstheme="majorBidi"/>
       <w:color w:val="17365D" w:themeColor="text2" w:themeShade="BF"/>
       <w:spacing w:val="5"/>
       <w:kern w:val="28"/>
-      <w:sz w:val="52"/>
+      <w:sz w:val="40"/>
       <w:szCs w:val="52"/>
     </w:rPr>
   </w:style>
@@ -3759,13 +4447,13 @@
     <w:basedOn w:val="Absatz-Standardschriftart"/>
     <w:link w:val="Titel"/>
     <w:uiPriority w:val="10"/>
-    <w:rsid w:val="00E52175"/>
+    <w:rsid w:val="002B0D70"/>
     <w:rPr>
       <w:rFonts w:asciiTheme="majorHAnsi" w:eastAsiaTheme="majorEastAsia" w:hAnsiTheme="majorHAnsi" w:cstheme="majorBidi"/>
       <w:color w:val="17365D" w:themeColor="text2" w:themeShade="BF"/>
       <w:spacing w:val="5"/>
       <w:kern w:val="28"/>
-      <w:sz w:val="52"/>
+      <w:sz w:val="40"/>
       <w:szCs w:val="52"/>
     </w:rPr>
   </w:style>
@@ -3775,7 +4463,8 @@
     <w:next w:val="Standard"/>
     <w:link w:val="UntertitelZchn"/>
     <w:uiPriority w:val="11"/>
-    <w:rsid w:val="00E52175"/>
+    <w:qFormat/>
+    <w:rsid w:val="002B0D70"/>
     <w:pPr>
       <w:numPr>
         <w:ilvl w:val="1"/>
@@ -3804,7 +4493,7 @@
     <w:basedOn w:val="Absatz-Standardschriftart"/>
     <w:link w:val="Untertitel"/>
     <w:uiPriority w:val="11"/>
-    <w:rsid w:val="00E52175"/>
+    <w:rsid w:val="002B0D70"/>
     <w:rPr>
       <w:rFonts w:asciiTheme="majorHAnsi" w:eastAsiaTheme="majorEastAsia" w:hAnsiTheme="majorHAnsi" w:cstheme="majorBidi"/>
       <w:b/>
@@ -3820,7 +4509,7 @@
     <w:basedOn w:val="Absatz-Standardschriftart"/>
     <w:uiPriority w:val="99"/>
     <w:unhideWhenUsed/>
-    <w:rsid w:val="00E52175"/>
+    <w:rsid w:val="002B0D70"/>
     <w:rPr>
       <w:color w:val="0000FF" w:themeColor="hyperlink"/>
       <w:u w:val="single"/>
@@ -3833,11 +4522,23 @@
     <w:autoRedefine/>
     <w:uiPriority w:val="39"/>
     <w:unhideWhenUsed/>
-    <w:rsid w:val="00E52175"/>
-    <w:pPr>
+    <w:qFormat/>
+    <w:rsid w:val="002B0D70"/>
+    <w:pPr>
+      <w:tabs>
+        <w:tab w:val="left" w:pos="431"/>
+        <w:tab w:val="right" w:leader="dot" w:pos="8777"/>
+      </w:tabs>
       <w:spacing w:after="100"/>
       <w:jc w:val="left"/>
     </w:pPr>
+    <w:rPr>
+      <w14:textOutline w14:w="9525" w14:cap="rnd" w14:cmpd="sng" w14:algn="ctr">
+        <w14:noFill/>
+        <w14:prstDash w14:val="solid"/>
+        <w14:bevel/>
+      </w14:textOutline>
+    </w:rPr>
   </w:style>
   <w:style w:type="paragraph" w:styleId="Index1">
     <w:name w:val="index 1"/>
@@ -3845,25 +4546,33 @@
     <w:next w:val="Standard"/>
     <w:autoRedefine/>
     <w:uiPriority w:val="99"/>
-    <w:semiHidden/>
-    <w:unhideWhenUsed/>
-    <w:rsid w:val="00A82871"/>
-    <w:pPr>
+    <w:unhideWhenUsed/>
+    <w:rsid w:val="002B0D70"/>
+    <w:pPr>
+      <w:tabs>
+        <w:tab w:val="right" w:leader="dot" w:pos="8777"/>
+      </w:tabs>
       <w:spacing w:after="0" w:line="240" w:lineRule="auto"/>
-      <w:ind w:left="240" w:hanging="240"/>
+      <w:jc w:val="left"/>
     </w:pPr>
   </w:style>
   <w:style w:type="paragraph" w:styleId="Indexberschrift">
     <w:name w:val="index heading"/>
     <w:basedOn w:val="Standard"/>
-    <w:next w:val="Standard"/>
-    <w:uiPriority w:val="99"/>
-    <w:unhideWhenUsed/>
-    <w:rsid w:val="00E52175"/>
+    <w:next w:val="Index1"/>
+    <w:uiPriority w:val="99"/>
+    <w:unhideWhenUsed/>
+    <w:rsid w:val="002B0D70"/>
+    <w:pPr>
+      <w:suppressAutoHyphens/>
+      <w:spacing w:before="40" w:after="0"/>
+      <w:jc w:val="left"/>
+    </w:pPr>
     <w:rPr>
       <w:rFonts w:asciiTheme="majorHAnsi" w:eastAsiaTheme="majorEastAsia" w:hAnsiTheme="majorHAnsi" w:cstheme="majorBidi"/>
       <w:b/>
       <w:bCs/>
+      <w:sz w:val="22"/>
     </w:rPr>
   </w:style>
   <w:style w:type="paragraph" w:styleId="Verzeichnis2">
@@ -3873,12 +4582,20 @@
     <w:autoRedefine/>
     <w:uiPriority w:val="39"/>
     <w:unhideWhenUsed/>
-    <w:rsid w:val="00E52175"/>
-    <w:pPr>
+    <w:qFormat/>
+    <w:rsid w:val="002B0D70"/>
+    <w:pPr>
+      <w:tabs>
+        <w:tab w:val="left" w:pos="1077"/>
+        <w:tab w:val="right" w:leader="dot" w:pos="8777"/>
+      </w:tabs>
       <w:spacing w:after="100"/>
-      <w:ind w:left="220"/>
+      <w:ind w:left="431"/>
       <w:jc w:val="left"/>
     </w:pPr>
+    <w:rPr>
+      <w:noProof/>
+    </w:rPr>
   </w:style>
   <w:style w:type="paragraph" w:styleId="Kopfzeile">
     <w:name w:val="header"/>
@@ -3886,13 +4603,14 @@
     <w:link w:val="KopfzeileZchn"/>
     <w:uiPriority w:val="99"/>
     <w:unhideWhenUsed/>
-    <w:rsid w:val="00E52175"/>
+    <w:rsid w:val="002B0D70"/>
     <w:pPr>
       <w:tabs>
         <w:tab w:val="center" w:pos="4536"/>
         <w:tab w:val="right" w:pos="9072"/>
       </w:tabs>
       <w:spacing w:after="0" w:line="240" w:lineRule="auto"/>
+      <w:jc w:val="left"/>
     </w:pPr>
     <w:rPr>
       <w:sz w:val="22"/>
@@ -3903,10 +4621,7 @@
     <w:basedOn w:val="Absatz-Standardschriftart"/>
     <w:link w:val="Kopfzeile"/>
     <w:uiPriority w:val="99"/>
-    <w:rsid w:val="00E52175"/>
-    <w:rPr>
-      <w:rFonts w:ascii="Times New Roman" w:hAnsi="Times New Roman"/>
-    </w:rPr>
+    <w:rsid w:val="002B0D70"/>
   </w:style>
   <w:style w:type="paragraph" w:styleId="Fuzeile">
     <w:name w:val="footer"/>
@@ -3914,13 +4629,14 @@
     <w:link w:val="FuzeileZchn"/>
     <w:uiPriority w:val="99"/>
     <w:unhideWhenUsed/>
-    <w:rsid w:val="00E52175"/>
+    <w:rsid w:val="002B0D70"/>
     <w:pPr>
       <w:tabs>
         <w:tab w:val="center" w:pos="4536"/>
         <w:tab w:val="right" w:pos="9072"/>
       </w:tabs>
       <w:spacing w:after="0" w:line="240" w:lineRule="auto"/>
+      <w:jc w:val="left"/>
     </w:pPr>
     <w:rPr>
       <w:sz w:val="22"/>
@@ -3931,10 +4647,7 @@
     <w:basedOn w:val="Absatz-Standardschriftart"/>
     <w:link w:val="Fuzeile"/>
     <w:uiPriority w:val="99"/>
-    <w:rsid w:val="00E52175"/>
-    <w:rPr>
-      <w:rFonts w:ascii="Times New Roman" w:hAnsi="Times New Roman"/>
-    </w:rPr>
+    <w:rsid w:val="002B0D70"/>
   </w:style>
   <w:style w:type="paragraph" w:styleId="Inhaltsverzeichnisberschrift">
     <w:name w:val="TOC Heading"/>
@@ -3942,7 +4655,8 @@
     <w:next w:val="Standard"/>
     <w:uiPriority w:val="39"/>
     <w:unhideWhenUsed/>
-    <w:rsid w:val="00E52175"/>
+    <w:qFormat/>
+    <w:rsid w:val="002B0D70"/>
     <w:pPr>
       <w:numPr>
         <w:numId w:val="0"/>
@@ -3957,7 +4671,8 @@
     <w:name w:val="Emphasis"/>
     <w:basedOn w:val="Absatz-Standardschriftart"/>
     <w:uiPriority w:val="20"/>
-    <w:rsid w:val="00E52175"/>
+    <w:qFormat/>
+    <w:rsid w:val="002B0D70"/>
     <w:rPr>
       <w:i/>
       <w:iCs/>
@@ -3969,9 +4684,10 @@
     <w:next w:val="Standard"/>
     <w:uiPriority w:val="99"/>
     <w:unhideWhenUsed/>
-    <w:rsid w:val="00E52175"/>
+    <w:rsid w:val="002B0D70"/>
     <w:pPr>
       <w:spacing w:after="0"/>
+      <w:ind w:left="1418" w:right="425" w:hanging="1418"/>
       <w:jc w:val="left"/>
     </w:pPr>
     <w:rPr>
@@ -3984,7 +4700,8 @@
     <w:next w:val="Standard"/>
     <w:link w:val="ZitatZchn"/>
     <w:uiPriority w:val="29"/>
-    <w:rsid w:val="00E52175"/>
+    <w:qFormat/>
+    <w:rsid w:val="002B0D70"/>
     <w:rPr>
       <w:iCs/>
       <w:color w:val="000000" w:themeColor="text1"/>
@@ -3995,9 +4712,8 @@
     <w:basedOn w:val="Absatz-Standardschriftart"/>
     <w:link w:val="Zitat"/>
     <w:uiPriority w:val="29"/>
-    <w:rsid w:val="00E52175"/>
-    <w:rPr>
-      <w:rFonts w:ascii="Times New Roman" w:hAnsi="Times New Roman"/>
+    <w:rsid w:val="002B0D70"/>
+    <w:rPr>
       <w:iCs/>
       <w:color w:val="000000" w:themeColor="text1"/>
       <w:sz w:val="24"/>
@@ -4009,9 +4725,10 @@
     <w:link w:val="NurTextZchn"/>
     <w:uiPriority w:val="99"/>
     <w:unhideWhenUsed/>
-    <w:rsid w:val="00E52175"/>
+    <w:rsid w:val="002B0D70"/>
     <w:pPr>
       <w:spacing w:after="0" w:line="240" w:lineRule="auto"/>
+      <w:jc w:val="left"/>
     </w:pPr>
     <w:rPr>
       <w:rFonts w:ascii="Consolas" w:hAnsi="Consolas" w:cs="Consolas"/>
@@ -4024,7 +4741,7 @@
     <w:basedOn w:val="Absatz-Standardschriftart"/>
     <w:link w:val="NurText"/>
     <w:uiPriority w:val="99"/>
-    <w:rsid w:val="00E52175"/>
+    <w:rsid w:val="002B0D70"/>
     <w:rPr>
       <w:rFonts w:ascii="Consolas" w:hAnsi="Consolas" w:cs="Consolas"/>
       <w:sz w:val="21"/>
@@ -4038,10 +4755,15 @@
     <w:autoRedefine/>
     <w:uiPriority w:val="39"/>
     <w:unhideWhenUsed/>
-    <w:rsid w:val="00E52175"/>
-    <w:pPr>
+    <w:qFormat/>
+    <w:rsid w:val="002B0D70"/>
+    <w:pPr>
+      <w:tabs>
+        <w:tab w:val="left" w:pos="1320"/>
+        <w:tab w:val="right" w:leader="dot" w:pos="8777"/>
+      </w:tabs>
       <w:spacing w:after="100"/>
-      <w:ind w:left="440"/>
+      <w:ind w:left="1077"/>
       <w:jc w:val="left"/>
     </w:pPr>
   </w:style>
@@ -4051,7 +4773,7 @@
     <w:uiPriority w:val="99"/>
     <w:semiHidden/>
     <w:unhideWhenUsed/>
-    <w:rsid w:val="00E52175"/>
+    <w:rsid w:val="002B0D70"/>
     <w:rPr>
       <w:sz w:val="16"/>
       <w:szCs w:val="16"/>
@@ -4064,7 +4786,7 @@
     <w:uiPriority w:val="99"/>
     <w:semiHidden/>
     <w:unhideWhenUsed/>
-    <w:rsid w:val="00E52175"/>
+    <w:rsid w:val="002B0D70"/>
     <w:pPr>
       <w:spacing w:line="240" w:lineRule="auto"/>
     </w:pPr>
@@ -4079,9 +4801,8 @@
     <w:link w:val="Kommentartext"/>
     <w:uiPriority w:val="99"/>
     <w:semiHidden/>
-    <w:rsid w:val="00E52175"/>
-    <w:rPr>
-      <w:rFonts w:ascii="Times New Roman" w:hAnsi="Times New Roman"/>
+    <w:rsid w:val="002B0D70"/>
+    <w:rPr>
       <w:sz w:val="20"/>
       <w:szCs w:val="20"/>
     </w:rPr>
@@ -4094,7 +4815,7 @@
     <w:uiPriority w:val="99"/>
     <w:semiHidden/>
     <w:unhideWhenUsed/>
-    <w:rsid w:val="00E52175"/>
+    <w:rsid w:val="002B0D70"/>
     <w:rPr>
       <w:b/>
       <w:bCs/>
@@ -4106,9 +4827,8 @@
     <w:link w:val="Kommentarthema"/>
     <w:uiPriority w:val="99"/>
     <w:semiHidden/>
-    <w:rsid w:val="00E52175"/>
-    <w:rPr>
-      <w:rFonts w:ascii="Times New Roman" w:hAnsi="Times New Roman"/>
+    <w:rsid w:val="002B0D70"/>
+    <w:rPr>
       <w:b/>
       <w:bCs/>
       <w:sz w:val="20"/>
@@ -4119,7 +4839,7 @@
     <w:name w:val="Abbildung"/>
     <w:basedOn w:val="Standard"/>
     <w:next w:val="Standard"/>
-    <w:rsid w:val="00E52175"/>
+    <w:rsid w:val="002B0D70"/>
     <w:pPr>
       <w:jc w:val="center"/>
     </w:pPr>
@@ -4132,7 +4852,8 @@
     <w:name w:val="Strong"/>
     <w:basedOn w:val="Absatz-Standardschriftart"/>
     <w:uiPriority w:val="22"/>
-    <w:rsid w:val="00E52175"/>
+    <w:qFormat/>
+    <w:rsid w:val="002B0D70"/>
     <w:rPr>
       <w:b/>
       <w:bCs/>
@@ -4145,7 +4866,7 @@
     <w:autoRedefine/>
     <w:uiPriority w:val="39"/>
     <w:unhideWhenUsed/>
-    <w:rsid w:val="00E52175"/>
+    <w:rsid w:val="002B0D70"/>
     <w:pPr>
       <w:spacing w:after="100"/>
       <w:ind w:left="880"/>
@@ -4164,10 +4885,10 @@
     <w:autoRedefine/>
     <w:uiPriority w:val="39"/>
     <w:unhideWhenUsed/>
-    <w:rsid w:val="00E52175"/>
+    <w:rsid w:val="002B0D70"/>
     <w:pPr>
       <w:spacing w:after="100"/>
-      <w:ind w:left="720"/>
+      <w:ind w:left="1797"/>
       <w:jc w:val="left"/>
     </w:pPr>
   </w:style>
@@ -4227,7 +4948,7 @@
     <w:uiPriority w:val="99"/>
     <w:semiHidden/>
     <w:unhideWhenUsed/>
-    <w:rsid w:val="00E25B00"/>
+    <w:rsid w:val="002B0D70"/>
     <w:pPr>
       <w:spacing w:after="0" w:line="240" w:lineRule="auto"/>
     </w:pPr>
@@ -4242,9 +4963,8 @@
     <w:link w:val="Funotentext"/>
     <w:uiPriority w:val="99"/>
     <w:semiHidden/>
-    <w:rsid w:val="00E25B00"/>
-    <w:rPr>
-      <w:rFonts w:ascii="Times New Roman" w:hAnsi="Times New Roman"/>
+    <w:rsid w:val="002B0D70"/>
+    <w:rPr>
       <w:sz w:val="20"/>
       <w:szCs w:val="20"/>
     </w:rPr>
@@ -4255,9 +4975,411 @@
     <w:uiPriority w:val="99"/>
     <w:semiHidden/>
     <w:unhideWhenUsed/>
-    <w:rsid w:val="00E25B00"/>
+    <w:rsid w:val="002B0D70"/>
     <w:rPr>
       <w:vertAlign w:val="superscript"/>
+    </w:rPr>
+  </w:style>
+  <w:style w:type="paragraph" w:styleId="Literaturverzeichnis">
+    <w:name w:val="Bibliography"/>
+    <w:basedOn w:val="Standard"/>
+    <w:next w:val="Standard"/>
+    <w:uiPriority w:val="37"/>
+    <w:unhideWhenUsed/>
+    <w:rsid w:val="002B0D70"/>
+    <w:pPr>
+      <w:spacing w:after="160"/>
+      <w:jc w:val="left"/>
+    </w:pPr>
+  </w:style>
+  <w:style w:type="paragraph" w:styleId="KeinLeerraum">
+    <w:name w:val="No Spacing"/>
+    <w:uiPriority w:val="1"/>
+    <w:qFormat/>
+    <w:rsid w:val="002B0D70"/>
+    <w:pPr>
+      <w:spacing w:after="0" w:line="240" w:lineRule="auto"/>
+    </w:pPr>
+  </w:style>
+  <w:style w:type="character" w:styleId="HTMLCode">
+    <w:name w:val="HTML Code"/>
+    <w:basedOn w:val="Absatz-Standardschriftart"/>
+    <w:uiPriority w:val="99"/>
+    <w:unhideWhenUsed/>
+    <w:rsid w:val="002B0D70"/>
+    <w:rPr>
+      <w:rFonts w:ascii="Consolas" w:hAnsi="Consolas" w:cs="Consolas"/>
+      <w:sz w:val="20"/>
+      <w:szCs w:val="20"/>
+    </w:rPr>
+  </w:style>
+  <w:style w:type="character" w:styleId="HTMLTastatur">
+    <w:name w:val="HTML Keyboard"/>
+    <w:basedOn w:val="Absatz-Standardschriftart"/>
+    <w:uiPriority w:val="99"/>
+    <w:unhideWhenUsed/>
+    <w:rsid w:val="002B0D70"/>
+    <w:rPr>
+      <w:rFonts w:ascii="Consolas" w:hAnsi="Consolas" w:cs="Consolas"/>
+      <w:sz w:val="20"/>
+      <w:szCs w:val="20"/>
+    </w:rPr>
+  </w:style>
+  <w:style w:type="paragraph" w:styleId="HTMLVorformatiert">
+    <w:name w:val="HTML Preformatted"/>
+    <w:basedOn w:val="Standard"/>
+    <w:link w:val="HTMLVorformatiertZchn"/>
+    <w:uiPriority w:val="99"/>
+    <w:unhideWhenUsed/>
+    <w:rsid w:val="002B0D70"/>
+    <w:pPr>
+      <w:spacing w:after="0" w:line="240" w:lineRule="auto"/>
+    </w:pPr>
+    <w:rPr>
+      <w:rFonts w:ascii="Consolas" w:hAnsi="Consolas" w:cs="Consolas"/>
+      <w:sz w:val="20"/>
+      <w:szCs w:val="20"/>
+    </w:rPr>
+  </w:style>
+  <w:style w:type="character" w:customStyle="1" w:styleId="HTMLVorformatiertZchn">
+    <w:name w:val="HTML Vorformatiert Zchn"/>
+    <w:basedOn w:val="Absatz-Standardschriftart"/>
+    <w:link w:val="HTMLVorformatiert"/>
+    <w:uiPriority w:val="99"/>
+    <w:rsid w:val="002B0D70"/>
+    <w:rPr>
+      <w:rFonts w:ascii="Consolas" w:hAnsi="Consolas" w:cs="Consolas"/>
+      <w:sz w:val="20"/>
+      <w:szCs w:val="20"/>
+    </w:rPr>
+  </w:style>
+  <w:style w:type="character" w:styleId="HTMLVariable">
+    <w:name w:val="HTML Variable"/>
+    <w:basedOn w:val="Absatz-Standardschriftart"/>
+    <w:uiPriority w:val="99"/>
+    <w:unhideWhenUsed/>
+    <w:rsid w:val="002B0D70"/>
+    <w:rPr>
+      <w:i/>
+      <w:iCs/>
+    </w:rPr>
+  </w:style>
+  <w:style w:type="character" w:styleId="HTMLSchreibmaschine">
+    <w:name w:val="HTML Typewriter"/>
+    <w:basedOn w:val="Absatz-Standardschriftart"/>
+    <w:uiPriority w:val="99"/>
+    <w:unhideWhenUsed/>
+    <w:rsid w:val="002B0D70"/>
+    <w:rPr>
+      <w:rFonts w:ascii="Consolas" w:hAnsi="Consolas" w:cs="Consolas"/>
+      <w:sz w:val="20"/>
+      <w:szCs w:val="20"/>
+    </w:rPr>
+  </w:style>
+  <w:style w:type="character" w:styleId="HTMLDefinition">
+    <w:name w:val="HTML Definition"/>
+    <w:basedOn w:val="Absatz-Standardschriftart"/>
+    <w:uiPriority w:val="99"/>
+    <w:unhideWhenUsed/>
+    <w:rsid w:val="002B0D70"/>
+    <w:rPr>
+      <w:i/>
+      <w:iCs/>
+    </w:rPr>
+  </w:style>
+  <w:style w:type="character" w:styleId="HTMLBeispiel">
+    <w:name w:val="HTML Sample"/>
+    <w:basedOn w:val="Absatz-Standardschriftart"/>
+    <w:uiPriority w:val="99"/>
+    <w:unhideWhenUsed/>
+    <w:rsid w:val="002B0D70"/>
+    <w:rPr>
+      <w:rFonts w:ascii="Consolas" w:hAnsi="Consolas" w:cs="Consolas"/>
+      <w:sz w:val="24"/>
+      <w:szCs w:val="24"/>
+    </w:rPr>
+  </w:style>
+  <w:style w:type="character" w:styleId="HTMLAkronym">
+    <w:name w:val="HTML Acronym"/>
+    <w:basedOn w:val="Absatz-Standardschriftart"/>
+    <w:uiPriority w:val="99"/>
+    <w:unhideWhenUsed/>
+    <w:rsid w:val="002B0D70"/>
+  </w:style>
+  <w:style w:type="paragraph" w:styleId="HTMLAdresse">
+    <w:name w:val="HTML Address"/>
+    <w:basedOn w:val="Standard"/>
+    <w:link w:val="HTMLAdresseZchn"/>
+    <w:uiPriority w:val="99"/>
+    <w:unhideWhenUsed/>
+    <w:rsid w:val="002B0D70"/>
+    <w:pPr>
+      <w:spacing w:after="0" w:line="240" w:lineRule="auto"/>
+    </w:pPr>
+    <w:rPr>
+      <w:i/>
+      <w:iCs/>
+    </w:rPr>
+  </w:style>
+  <w:style w:type="character" w:customStyle="1" w:styleId="HTMLAdresseZchn">
+    <w:name w:val="HTML Adresse Zchn"/>
+    <w:basedOn w:val="Absatz-Standardschriftart"/>
+    <w:link w:val="HTMLAdresse"/>
+    <w:uiPriority w:val="99"/>
+    <w:rsid w:val="002B0D70"/>
+    <w:rPr>
+      <w:i/>
+      <w:iCs/>
+      <w:sz w:val="24"/>
+    </w:rPr>
+  </w:style>
+  <w:style w:type="character" w:styleId="HTMLZitat">
+    <w:name w:val="HTML Cite"/>
+    <w:basedOn w:val="Absatz-Standardschriftart"/>
+    <w:uiPriority w:val="99"/>
+    <w:unhideWhenUsed/>
+    <w:rsid w:val="002B0D70"/>
+    <w:rPr>
+      <w:i/>
+      <w:iCs/>
+    </w:rPr>
+  </w:style>
+  <w:style w:type="paragraph" w:styleId="Verzeichnis6">
+    <w:name w:val="toc 6"/>
+    <w:basedOn w:val="Standard"/>
+    <w:next w:val="Standard"/>
+    <w:autoRedefine/>
+    <w:uiPriority w:val="39"/>
+    <w:unhideWhenUsed/>
+    <w:rsid w:val="002B0D70"/>
+    <w:pPr>
+      <w:spacing w:after="100"/>
+      <w:ind w:left="1100"/>
+      <w:jc w:val="left"/>
+    </w:pPr>
+    <w:rPr>
+      <w:rFonts w:eastAsiaTheme="minorEastAsia"/>
+      <w:sz w:val="22"/>
+      <w:lang w:eastAsia="de-DE"/>
+    </w:rPr>
+  </w:style>
+  <w:style w:type="paragraph" w:customStyle="1" w:styleId="Zentriert">
+    <w:name w:val="Zentriert"/>
+    <w:basedOn w:val="Standard"/>
+    <w:next w:val="Standard"/>
+    <w:qFormat/>
+    <w:rsid w:val="002B0D70"/>
+    <w:pPr>
+      <w:jc w:val="center"/>
+    </w:pPr>
+    <w:rPr>
+      <w:noProof/>
+      <w:lang w:eastAsia="de-DE"/>
+    </w:rPr>
+  </w:style>
+  <w:style w:type="paragraph" w:customStyle="1" w:styleId="berschrift1Anhang">
+    <w:name w:val="Überschrift 1 (Anhang)"/>
+    <w:basedOn w:val="berschrift1"/>
+    <w:next w:val="Standard"/>
+    <w:qFormat/>
+    <w:rsid w:val="002B0D70"/>
+    <w:pPr>
+      <w:numPr>
+        <w:numId w:val="0"/>
+      </w:numPr>
+      <w:tabs>
+        <w:tab w:val="left" w:pos="1440"/>
+      </w:tabs>
+    </w:pPr>
+  </w:style>
+  <w:style w:type="paragraph" w:styleId="Listennummer5">
+    <w:name w:val="List Number 5"/>
+    <w:basedOn w:val="Standard"/>
+    <w:uiPriority w:val="99"/>
+    <w:unhideWhenUsed/>
+    <w:rsid w:val="002B0D70"/>
+    <w:pPr>
+      <w:numPr>
+        <w:numId w:val="9"/>
+      </w:numPr>
+      <w:contextualSpacing/>
+    </w:pPr>
+  </w:style>
+  <w:style w:type="paragraph" w:styleId="Listennummer4">
+    <w:name w:val="List Number 4"/>
+    <w:basedOn w:val="Standard"/>
+    <w:uiPriority w:val="99"/>
+    <w:unhideWhenUsed/>
+    <w:rsid w:val="002B0D70"/>
+    <w:pPr>
+      <w:numPr>
+        <w:numId w:val="8"/>
+      </w:numPr>
+      <w:contextualSpacing/>
+    </w:pPr>
+  </w:style>
+  <w:style w:type="paragraph" w:styleId="Listennummer2">
+    <w:name w:val="List Number 2"/>
+    <w:basedOn w:val="Standard"/>
+    <w:uiPriority w:val="99"/>
+    <w:unhideWhenUsed/>
+    <w:rsid w:val="002B0D70"/>
+    <w:pPr>
+      <w:numPr>
+        <w:numId w:val="7"/>
+      </w:numPr>
+      <w:contextualSpacing/>
+    </w:pPr>
+  </w:style>
+  <w:style w:type="paragraph" w:styleId="Listenfortsetzung5">
+    <w:name w:val="List Continue 5"/>
+    <w:basedOn w:val="Standard"/>
+    <w:uiPriority w:val="99"/>
+    <w:unhideWhenUsed/>
+    <w:rsid w:val="002B0D70"/>
+    <w:pPr>
+      <w:spacing w:after="120"/>
+      <w:ind w:left="1415"/>
+      <w:contextualSpacing/>
+    </w:pPr>
+  </w:style>
+  <w:style w:type="paragraph" w:customStyle="1" w:styleId="Glossarberschrift">
+    <w:name w:val="Glossarüberschrift"/>
+    <w:basedOn w:val="Indexberschrift"/>
+    <w:next w:val="Standard"/>
+    <w:qFormat/>
+    <w:rsid w:val="002B0D70"/>
+    <w:pPr>
+      <w:keepNext/>
+      <w:keepLines/>
+      <w:spacing w:before="60"/>
+    </w:pPr>
+  </w:style>
+  <w:style w:type="paragraph" w:styleId="Verzeichnis7">
+    <w:name w:val="toc 7"/>
+    <w:basedOn w:val="Standard"/>
+    <w:next w:val="Standard"/>
+    <w:autoRedefine/>
+    <w:uiPriority w:val="39"/>
+    <w:unhideWhenUsed/>
+    <w:rsid w:val="002B0D70"/>
+    <w:pPr>
+      <w:spacing w:after="100"/>
+      <w:ind w:left="1320"/>
+      <w:jc w:val="left"/>
+    </w:pPr>
+    <w:rPr>
+      <w:rFonts w:eastAsiaTheme="minorEastAsia"/>
+      <w:sz w:val="22"/>
+      <w:lang w:eastAsia="de-DE"/>
+    </w:rPr>
+  </w:style>
+  <w:style w:type="paragraph" w:customStyle="1" w:styleId="berschrift1Beginn">
+    <w:name w:val="Überschrift 1 (Beginn)"/>
+    <w:basedOn w:val="berschrift1"/>
+    <w:next w:val="Standard"/>
+    <w:qFormat/>
+    <w:rsid w:val="002B0D70"/>
+    <w:pPr>
+      <w:numPr>
+        <w:numId w:val="0"/>
+      </w:numPr>
+    </w:pPr>
+  </w:style>
+  <w:style w:type="paragraph" w:customStyle="1" w:styleId="berschrift2Anhang">
+    <w:name w:val="Überschrift 2 (Anhang)"/>
+    <w:basedOn w:val="berschrift2"/>
+    <w:qFormat/>
+    <w:rsid w:val="002B0D70"/>
+    <w:pPr>
+      <w:numPr>
+        <w:numId w:val="11"/>
+      </w:numPr>
+    </w:pPr>
+  </w:style>
+  <w:style w:type="numbering" w:customStyle="1" w:styleId="Anhangberschriften-Gliederung">
+    <w:name w:val="Anhangüberschriften-Gliederung"/>
+    <w:basedOn w:val="KeineListe"/>
+    <w:uiPriority w:val="99"/>
+    <w:rsid w:val="002B0D70"/>
+    <w:pPr>
+      <w:numPr>
+        <w:numId w:val="10"/>
+      </w:numPr>
+    </w:pPr>
+  </w:style>
+  <w:style w:type="paragraph" w:styleId="Verzeichnis8">
+    <w:name w:val="toc 8"/>
+    <w:basedOn w:val="Standard"/>
+    <w:next w:val="Standard"/>
+    <w:autoRedefine/>
+    <w:uiPriority w:val="39"/>
+    <w:unhideWhenUsed/>
+    <w:rsid w:val="002B0D70"/>
+    <w:pPr>
+      <w:spacing w:after="100"/>
+      <w:ind w:left="1540"/>
+      <w:jc w:val="left"/>
+    </w:pPr>
+    <w:rPr>
+      <w:rFonts w:eastAsiaTheme="minorEastAsia"/>
+      <w:sz w:val="22"/>
+      <w:lang w:eastAsia="de-DE"/>
+    </w:rPr>
+  </w:style>
+  <w:style w:type="paragraph" w:styleId="Verzeichnis9">
+    <w:name w:val="toc 9"/>
+    <w:basedOn w:val="Standard"/>
+    <w:next w:val="Standard"/>
+    <w:autoRedefine/>
+    <w:uiPriority w:val="39"/>
+    <w:unhideWhenUsed/>
+    <w:rsid w:val="002B0D70"/>
+    <w:pPr>
+      <w:spacing w:after="100"/>
+      <w:ind w:left="1760"/>
+      <w:jc w:val="left"/>
+    </w:pPr>
+    <w:rPr>
+      <w:rFonts w:eastAsiaTheme="minorEastAsia"/>
+      <w:sz w:val="22"/>
+      <w:lang w:eastAsia="de-DE"/>
+    </w:rPr>
+  </w:style>
+  <w:style w:type="paragraph" w:styleId="Nachrichtenkopf">
+    <w:name w:val="Message Header"/>
+    <w:basedOn w:val="Standard"/>
+    <w:link w:val="NachrichtenkopfZchn"/>
+    <w:uiPriority w:val="99"/>
+    <w:unhideWhenUsed/>
+    <w:rsid w:val="002B0D70"/>
+    <w:pPr>
+      <w:pBdr>
+        <w:top w:val="single" w:sz="6" w:space="1" w:color="auto"/>
+        <w:left w:val="single" w:sz="6" w:space="1" w:color="auto"/>
+        <w:bottom w:val="single" w:sz="6" w:space="1" w:color="auto"/>
+        <w:right w:val="single" w:sz="6" w:space="1" w:color="auto"/>
+      </w:pBdr>
+      <w:shd w:val="pct20" w:color="auto" w:fill="auto"/>
+      <w:spacing w:after="0" w:line="240" w:lineRule="auto"/>
+      <w:ind w:left="1134" w:hanging="1134"/>
+    </w:pPr>
+    <w:rPr>
+      <w:rFonts w:asciiTheme="majorHAnsi" w:eastAsiaTheme="majorEastAsia" w:hAnsiTheme="majorHAnsi" w:cstheme="majorBidi"/>
+      <w:szCs w:val="24"/>
+    </w:rPr>
+  </w:style>
+  <w:style w:type="character" w:customStyle="1" w:styleId="NachrichtenkopfZchn">
+    <w:name w:val="Nachrichtenkopf Zchn"/>
+    <w:basedOn w:val="Absatz-Standardschriftart"/>
+    <w:link w:val="Nachrichtenkopf"/>
+    <w:uiPriority w:val="99"/>
+    <w:rsid w:val="002B0D70"/>
+    <w:rPr>
+      <w:rFonts w:asciiTheme="majorHAnsi" w:eastAsiaTheme="majorEastAsia" w:hAnsiTheme="majorHAnsi" w:cstheme="majorBidi"/>
+      <w:sz w:val="24"/>
+      <w:szCs w:val="24"/>
+      <w:shd w:val="pct20" w:color="auto" w:fill="auto"/>
     </w:rPr>
   </w:style>
 </w:styles>
@@ -4553,7 +5675,7 @@
 </file>
 
 <file path=customXml/itemProps1.xml><?xml version="1.0" encoding="utf-8"?>
-<ds:datastoreItem xmlns:ds="http://schemas.openxmlformats.org/officeDocument/2006/customXml" ds:itemID="{A1D1AEDD-D2DB-43CB-BA00-2CED07CF54BE}">
+<ds:datastoreItem xmlns:ds="http://schemas.openxmlformats.org/officeDocument/2006/customXml" ds:itemID="{18242EA6-A0A9-4D4B-8EA5-98A747018339}">
   <ds:schemaRefs>
     <ds:schemaRef ds:uri="http://schemas.openxmlformats.org/officeDocument/2006/bibliography"/>
   </ds:schemaRefs>

</xml_diff>